<commit_message>
Rough ideas of how it works (very rough version)
</commit_message>
<xml_diff>
--- a/RedShL_Report.docx
+++ b/RedShL_Report.docx
@@ -1,6 +1,6 @@
 
 <file path=word/document.xml><?xml version="1.0" encoding="utf-8"?>
-<w:document xmlns:wpc="http://schemas.microsoft.com/office/word/2010/wordprocessingCanvas" xmlns:cx="http://schemas.microsoft.com/office/drawing/2014/chartex" xmlns:cx1="http://schemas.microsoft.com/office/drawing/2015/9/8/chartex" xmlns:cx2="http://schemas.microsoft.com/office/drawing/2015/10/21/chartex" xmlns:cx3="http://schemas.microsoft.com/office/drawing/2016/5/9/chartex" xmlns:cx4="http://schemas.microsoft.com/office/drawing/2016/5/10/chartex" xmlns:cx5="http://schemas.microsoft.com/office/drawing/2016/5/11/chartex" xmlns:cx6="http://schemas.microsoft.com/office/drawing/2016/5/12/chartex" xmlns:cx7="http://schemas.microsoft.com/office/drawing/2016/5/13/chartex" xmlns:cx8="http://schemas.microsoft.com/office/drawing/2016/5/14/chartex" xmlns:mc="http://schemas.openxmlformats.org/markup-compatibility/2006" xmlns:aink="http://schemas.microsoft.com/office/drawing/2016/ink" xmlns:am3d="http://schemas.microsoft.com/office/drawing/2017/model3d" xmlns:o="urn:schemas-microsoft-com:office:office" xmlns:r="http://schemas.openxmlformats.org/officeDocument/2006/relationships" xmlns:m="http://schemas.openxmlformats.org/officeDocument/2006/math" xmlns:v="urn:schemas-microsoft-com:vml" xmlns:wp14="http://schemas.microsoft.com/office/word/2010/wordprocessingDrawing" xmlns:wp="http://schemas.openxmlformats.org/drawingml/2006/wordprocessingDrawing" xmlns:w10="urn:schemas-microsoft-com:office:word" xmlns:w="http://schemas.openxmlformats.org/wordprocessingml/2006/main" xmlns:w14="http://schemas.microsoft.com/office/word/2010/wordml" xmlns:w15="http://schemas.microsoft.com/office/word/2012/wordml" xmlns:w16cid="http://schemas.microsoft.com/office/word/2016/wordml/cid" xmlns:w16se="http://schemas.microsoft.com/office/word/2015/wordml/symex" xmlns:wpg="http://schemas.microsoft.com/office/word/2010/wordprocessingGroup" xmlns:wpi="http://schemas.microsoft.com/office/word/2010/wordprocessingInk" xmlns:wne="http://schemas.microsoft.com/office/word/2006/wordml" xmlns:wps="http://schemas.microsoft.com/office/word/2010/wordprocessingShape" mc:Ignorable="w14 w15 w16se w16cid wp14">
+<w:document xmlns:wpc="http://schemas.microsoft.com/office/word/2010/wordprocessingCanvas" xmlns:cx="http://schemas.microsoft.com/office/drawing/2014/chartex" xmlns:cx1="http://schemas.microsoft.com/office/drawing/2015/9/8/chartex" xmlns:mc="http://schemas.openxmlformats.org/markup-compatibility/2006" xmlns:o="urn:schemas-microsoft-com:office:office" xmlns:r="http://schemas.openxmlformats.org/officeDocument/2006/relationships" xmlns:m="http://schemas.openxmlformats.org/officeDocument/2006/math" xmlns:v="urn:schemas-microsoft-com:vml" xmlns:wp14="http://schemas.microsoft.com/office/word/2010/wordprocessingDrawing" xmlns:wp="http://schemas.openxmlformats.org/drawingml/2006/wordprocessingDrawing" xmlns:w10="urn:schemas-microsoft-com:office:word" xmlns:w="http://schemas.openxmlformats.org/wordprocessingml/2006/main" xmlns:w14="http://schemas.microsoft.com/office/word/2010/wordml" xmlns:w15="http://schemas.microsoft.com/office/word/2012/wordml" xmlns:w16se="http://schemas.microsoft.com/office/word/2015/wordml/symex" xmlns:wpg="http://schemas.microsoft.com/office/word/2010/wordprocessingGroup" xmlns:wpi="http://schemas.microsoft.com/office/word/2010/wordprocessingInk" xmlns:wne="http://schemas.microsoft.com/office/word/2006/wordml" xmlns:wps="http://schemas.microsoft.com/office/word/2010/wordprocessingShape" mc:Ignorable="w14 w15 w16se wp14">
   <w:body>
     <w:p>
       <w:pPr>
@@ -15,22 +15,7 @@
         <w:pStyle w:val="Subtitle"/>
       </w:pPr>
       <w:r>
-        <w:t xml:space="preserve">Course: </w:t>
-      </w:r>
-      <w:r>
-        <w:t>3809ICT</w:t>
-      </w:r>
-      <w:r>
-        <w:t xml:space="preserve"> Applied Network Security</w:t>
-      </w:r>
-      <w:r>
-        <w:t xml:space="preserve"> </w:t>
-      </w:r>
-      <w:r>
-        <w:t xml:space="preserve">| Date: </w:t>
-      </w:r>
-      <w:r>
-        <w:t>27/04/2019</w:t>
+        <w:t>Course: 3809ICT Applied Network Security | Date: 27/04/2019</w:t>
       </w:r>
     </w:p>
     <w:p>
@@ -83,10 +68,7 @@
         </w:numPr>
       </w:pPr>
       <w:r>
-        <w:t>Sebastian Perry</w:t>
-      </w:r>
-      <w:r>
-        <w:t>(s</w:t>
+        <w:t>Sebastian Perry(s</w:t>
       </w:r>
       <w:r>
         <w:rPr>
@@ -125,6 +107,13 @@
     <w:p/>
     <w:sdt>
       <w:sdtPr>
+        <w:rPr>
+          <w:rFonts w:asciiTheme="minorHAnsi" w:eastAsiaTheme="minorEastAsia" w:hAnsiTheme="minorHAnsi" w:cstheme="minorBidi"/>
+          <w:color w:val="auto"/>
+          <w:sz w:val="22"/>
+          <w:szCs w:val="22"/>
+          <w:lang w:val="en-AU" w:eastAsia="ja-JP"/>
+        </w:rPr>
         <w:id w:val="7723459"/>
         <w:docPartObj>
           <w:docPartGallery w:val="Table of Contents"/>
@@ -133,14 +122,9 @@
       </w:sdtPr>
       <w:sdtEndPr>
         <w:rPr>
-          <w:rFonts w:asciiTheme="minorHAnsi" w:eastAsiaTheme="minorEastAsia" w:hAnsiTheme="minorHAnsi" w:cstheme="minorBidi"/>
           <w:b/>
           <w:bCs/>
           <w:noProof/>
-          <w:color w:val="auto"/>
-          <w:sz w:val="22"/>
-          <w:szCs w:val="22"/>
-          <w:lang w:val="en-AU" w:eastAsia="ja-JP"/>
         </w:rPr>
       </w:sdtEndPr>
       <w:sdtContent>
@@ -584,20 +568,83 @@
       <w:r>
         <w:t xml:space="preserve"> integrity.</w:t>
       </w:r>
-      <w:bookmarkStart w:id="1" w:name="_GoBack"/>
+    </w:p>
+    <w:p>
+      <w:pPr>
+        <w:pStyle w:val="Heading1"/>
+      </w:pPr>
+      <w:bookmarkStart w:id="1" w:name="_Toc7257191"/>
+      <w:r>
+        <w:t>Program Modules</w:t>
+      </w:r>
       <w:bookmarkEnd w:id="1"/>
-    </w:p>
-    <w:p>
-      <w:pPr>
-        <w:pStyle w:val="Heading1"/>
-      </w:pPr>
-      <w:bookmarkStart w:id="2" w:name="_Toc7257191"/>
-      <w:r>
-        <w:t>Program Modules</w:t>
-      </w:r>
-      <w:bookmarkEnd w:id="2"/>
       <w:r>
         <w:t xml:space="preserve"> and Features</w:t>
+      </w:r>
+    </w:p>
+    <w:p>
+      <w:r>
+        <w:rPr>
+          <w:highlight w:val="yellow"/>
+        </w:rPr>
+        <w:t>THE FOLLOWING IS A WORK IN PROGRESS:</w:t>
+      </w:r>
+    </w:p>
+    <w:p>
+      <w:pPr>
+        <w:rPr>
+          <w:color w:val="FF0000"/>
+        </w:rPr>
+      </w:pPr>
+      <w:r>
+        <w:rPr>
+          <w:color w:val="FF0000"/>
+        </w:rPr>
+        <w:t>Main (RedShL)</w:t>
+      </w:r>
+    </w:p>
+    <w:p>
+      <w:pPr>
+        <w:rPr>
+          <w:color w:val="FF0000"/>
+        </w:rPr>
+      </w:pPr>
+      <w:r>
+        <w:rPr>
+          <w:color w:val="FF0000"/>
+        </w:rPr>
+        <w:t>We enter into RedShL. The user will then enter their directory which we will use as a base case state for verification to come from.</w:t>
+      </w:r>
+      <w:r>
+        <w:rPr>
+          <w:color w:val="FF0000"/>
+        </w:rPr>
+        <w:t xml:space="preserve"> </w:t>
+      </w:r>
+      <w:r>
+        <w:rPr>
+          <w:color w:val="FF0000"/>
+        </w:rPr>
+        <w:t>From this the Map initial directory state is called and will create the verification file from the input file.</w:t>
+      </w:r>
+      <w:r>
+        <w:rPr>
+          <w:color w:val="FF0000"/>
+        </w:rPr>
+        <w:t xml:space="preserve"> </w:t>
+      </w:r>
+    </w:p>
+    <w:p>
+      <w:pPr>
+        <w:rPr>
+          <w:color w:val="FF0000"/>
+        </w:rPr>
+      </w:pPr>
+      <w:r>
+        <w:rPr>
+          <w:color w:val="FF0000"/>
+        </w:rPr>
+        <w:t>The verification file contains the following of each file/directory:</w:t>
       </w:r>
     </w:p>
     <w:p>
@@ -605,17 +652,17 @@
         <w:pStyle w:val="ListParagraph"/>
         <w:numPr>
           <w:ilvl w:val="0"/>
-          <w:numId w:val="2"/>
+          <w:numId w:val="6"/>
         </w:numPr>
         <w:rPr>
-          <w:highlight w:val="yellow"/>
-        </w:rPr>
-      </w:pPr>
-      <w:r>
-        <w:rPr>
-          <w:highlight w:val="yellow"/>
-        </w:rPr>
-        <w:t>How exactly does the program work?</w:t>
+          <w:color w:val="FF0000"/>
+        </w:rPr>
+      </w:pPr>
+      <w:r>
+        <w:rPr>
+          <w:color w:val="FF0000"/>
+        </w:rPr>
+        <w:t>Inode (Basic info about a file/directory)</w:t>
       </w:r>
     </w:p>
     <w:p>
@@ -623,17 +670,17 @@
         <w:pStyle w:val="ListParagraph"/>
         <w:numPr>
           <w:ilvl w:val="0"/>
-          <w:numId w:val="2"/>
+          <w:numId w:val="6"/>
         </w:numPr>
         <w:rPr>
-          <w:highlight w:val="yellow"/>
-        </w:rPr>
-      </w:pPr>
-      <w:r>
-        <w:rPr>
-          <w:highlight w:val="yellow"/>
-        </w:rPr>
-        <w:t>What tools does it use and for what purpose? (awk, chflags, md5 etc.)</w:t>
+          <w:color w:val="FF0000"/>
+        </w:rPr>
+      </w:pPr>
+      <w:r>
+        <w:rPr>
+          <w:color w:val="FF0000"/>
+        </w:rPr>
+        <w:t>Name</w:t>
       </w:r>
     </w:p>
     <w:p>
@@ -641,22 +688,190 @@
         <w:pStyle w:val="ListParagraph"/>
         <w:numPr>
           <w:ilvl w:val="0"/>
-          <w:numId w:val="2"/>
+          <w:numId w:val="6"/>
         </w:numPr>
         <w:rPr>
-          <w:highlight w:val="yellow"/>
-        </w:rPr>
-      </w:pPr>
-      <w:r>
-        <w:rPr>
-          <w:highlight w:val="yellow"/>
-        </w:rPr>
-        <w:t>For each major component, give a brief algorithm description.</w:t>
-      </w:r>
-    </w:p>
-    <w:p>
-      <w:r>
-        <w:t>...</w:t>
+          <w:color w:val="FF0000"/>
+        </w:rPr>
+      </w:pPr>
+      <w:r>
+        <w:rPr>
+          <w:color w:val="FF0000"/>
+        </w:rPr>
+        <w:t>Basename (Essentially the filename without the ‘.txt’, taken from the location path)</w:t>
+      </w:r>
+    </w:p>
+    <w:p>
+      <w:pPr>
+        <w:pStyle w:val="ListParagraph"/>
+        <w:numPr>
+          <w:ilvl w:val="0"/>
+          <w:numId w:val="6"/>
+        </w:numPr>
+        <w:rPr>
+          <w:color w:val="FF0000"/>
+        </w:rPr>
+      </w:pPr>
+      <w:r>
+        <w:rPr>
+          <w:color w:val="FF0000"/>
+        </w:rPr>
+        <w:t>Absolute Path</w:t>
+      </w:r>
+    </w:p>
+    <w:p>
+      <w:pPr>
+        <w:pStyle w:val="ListParagraph"/>
+        <w:numPr>
+          <w:ilvl w:val="0"/>
+          <w:numId w:val="6"/>
+        </w:numPr>
+        <w:rPr>
+          <w:color w:val="FF0000"/>
+        </w:rPr>
+      </w:pPr>
+      <w:r>
+        <w:rPr>
+          <w:color w:val="FF0000"/>
+        </w:rPr>
+        <w:t>Owner ID</w:t>
+      </w:r>
+      <w:bookmarkStart w:id="2" w:name="_GoBack"/>
+      <w:bookmarkEnd w:id="2"/>
+    </w:p>
+    <w:p>
+      <w:pPr>
+        <w:pStyle w:val="ListParagraph"/>
+        <w:numPr>
+          <w:ilvl w:val="0"/>
+          <w:numId w:val="6"/>
+        </w:numPr>
+        <w:rPr>
+          <w:color w:val="FF0000"/>
+        </w:rPr>
+      </w:pPr>
+      <w:r>
+        <w:rPr>
+          <w:color w:val="FF0000"/>
+        </w:rPr>
+        <w:t>Group ID</w:t>
+      </w:r>
+    </w:p>
+    <w:p>
+      <w:pPr>
+        <w:pStyle w:val="ListParagraph"/>
+        <w:numPr>
+          <w:ilvl w:val="0"/>
+          <w:numId w:val="6"/>
+        </w:numPr>
+        <w:rPr>
+          <w:color w:val="FF0000"/>
+        </w:rPr>
+      </w:pPr>
+      <w:r>
+        <w:rPr>
+          <w:color w:val="FF0000"/>
+        </w:rPr>
+        <w:t>Access Privileges</w:t>
+      </w:r>
+    </w:p>
+    <w:p>
+      <w:pPr>
+        <w:pStyle w:val="ListParagraph"/>
+        <w:numPr>
+          <w:ilvl w:val="0"/>
+          <w:numId w:val="6"/>
+        </w:numPr>
+        <w:rPr>
+          <w:color w:val="FF0000"/>
+        </w:rPr>
+      </w:pPr>
+      <w:r>
+        <w:rPr>
+          <w:color w:val="FF0000"/>
+        </w:rPr>
+        <w:t>Time Last Modified</w:t>
+      </w:r>
+    </w:p>
+    <w:p>
+      <w:pPr>
+        <w:pStyle w:val="ListParagraph"/>
+        <w:numPr>
+          <w:ilvl w:val="0"/>
+          <w:numId w:val="6"/>
+        </w:numPr>
+        <w:rPr>
+          <w:color w:val="FF0000"/>
+        </w:rPr>
+      </w:pPr>
+      <w:r>
+        <w:rPr>
+          <w:color w:val="FF0000"/>
+        </w:rPr>
+        <w:t>Last Time Accessed</w:t>
+      </w:r>
+    </w:p>
+    <w:p>
+      <w:pPr>
+        <w:pStyle w:val="ListParagraph"/>
+        <w:numPr>
+          <w:ilvl w:val="0"/>
+          <w:numId w:val="6"/>
+        </w:numPr>
+        <w:rPr>
+          <w:color w:val="FF0000"/>
+        </w:rPr>
+      </w:pPr>
+      <w:r>
+        <w:rPr>
+          <w:color w:val="FF0000"/>
+        </w:rPr>
+        <w:t>SHA1 (Exclusively for files, not directories) (Originally MD5 used, but not as strong)</w:t>
+      </w:r>
+    </w:p>
+    <w:p>
+      <w:pPr>
+        <w:rPr>
+          <w:color w:val="FF0000"/>
+        </w:rPr>
+      </w:pPr>
+      <w:r>
+        <w:rPr>
+          <w:color w:val="FF0000"/>
+        </w:rPr>
+        <w:t>From this, the user is prompted to begin verification of files. This is where the user can then go and make changes to the files and directories they want to.</w:t>
+      </w:r>
+    </w:p>
+    <w:p>
+      <w:pPr>
+        <w:rPr>
+          <w:color w:val="FF0000"/>
+        </w:rPr>
+      </w:pPr>
+      <w:r>
+        <w:rPr>
+          <w:color w:val="FF0000"/>
+        </w:rPr>
+        <w:t>After this we get into the verification process.</w:t>
+      </w:r>
+      <w:r>
+        <w:rPr>
+          <w:color w:val="FF0000"/>
+        </w:rPr>
+        <w:t xml:space="preserve"> This is where the program will go though and make comparisons against the verification file, returning the changes it incurs.</w:t>
+      </w:r>
+    </w:p>
+    <w:p>
+      <w:pPr>
+        <w:rPr>
+          <w:color w:val="FF0000"/>
+        </w:rPr>
+      </w:pPr>
+      <w:r>
+        <w:rPr>
+          <w:color w:val="FF0000"/>
+        </w:rPr>
+        <w:t>Along the way the program should log all the important actions that are being called.</w:t>
       </w:r>
     </w:p>
     <w:tbl>
@@ -794,13 +1009,22 @@
               <w:jc w:val="center"/>
               <w:rPr>
                 <w:b w:val="0"/>
+                <w:bCs w:val="0"/>
               </w:rPr>
             </w:pPr>
             <w:r>
               <w:rPr>
                 <w:b w:val="0"/>
-              </w:rPr>
-              <w:t>...</w:t>
+                <w:bCs w:val="0"/>
+              </w:rPr>
+              <w:t>--</w:t>
+            </w:r>
+            <w:r>
+              <w:rPr>
+                <w:b w:val="0"/>
+                <w:bCs w:val="0"/>
+              </w:rPr>
+              <w:t>help</w:t>
             </w:r>
           </w:p>
         </w:tc>
@@ -813,7 +1037,7 @@
               <w:cnfStyle w:val="000000100000" w:firstRow="0" w:lastRow="0" w:firstColumn="0" w:lastColumn="0" w:oddVBand="0" w:evenVBand="0" w:oddHBand="1" w:evenHBand="0" w:firstRowFirstColumn="0" w:firstRowLastColumn="0" w:lastRowFirstColumn="0" w:lastRowLastColumn="0"/>
             </w:pPr>
             <w:r>
-              <w:t>...</w:t>
+              <w:t>Displays a help message explaining how to use the program.</w:t>
             </w:r>
           </w:p>
         </w:tc>
@@ -827,12 +1051,21 @@
         <w:t xml:space="preserve">Table </w:t>
       </w:r>
       <w:r>
+        <w:rPr>
+          <w:noProof/>
+        </w:rPr>
         <w:fldChar w:fldCharType="begin"/>
       </w:r>
       <w:r>
+        <w:rPr>
+          <w:noProof/>
+        </w:rPr>
         <w:instrText xml:space="preserve"> SEQ Table \* ARABIC </w:instrText>
       </w:r>
       <w:r>
+        <w:rPr>
+          <w:noProof/>
+        </w:rPr>
         <w:fldChar w:fldCharType="separate"/>
       </w:r>
       <w:r>
@@ -842,6 +1075,9 @@
         <w:t>1</w:t>
       </w:r>
       <w:r>
+        <w:rPr>
+          <w:noProof/>
+        </w:rPr>
         <w:fldChar w:fldCharType="end"/>
       </w:r>
       <w:r>
@@ -896,6 +1132,7 @@
     </w:p>
     <w:p>
       <w:r>
+        <w:lastRenderedPageBreak/>
         <w:t>...</w:t>
       </w:r>
     </w:p>
@@ -1213,12 +1450,21 @@
         <w:t xml:space="preserve">Table </w:t>
       </w:r>
       <w:r>
+        <w:rPr>
+          <w:noProof/>
+        </w:rPr>
         <w:fldChar w:fldCharType="begin"/>
       </w:r>
       <w:r>
+        <w:rPr>
+          <w:noProof/>
+        </w:rPr>
         <w:instrText xml:space="preserve"> SEQ Table \* ARABIC </w:instrText>
       </w:r>
       <w:r>
+        <w:rPr>
+          <w:noProof/>
+        </w:rPr>
         <w:fldChar w:fldCharType="separate"/>
       </w:r>
       <w:r>
@@ -1228,6 +1474,9 @@
         <w:t>2</w:t>
       </w:r>
       <w:r>
+        <w:rPr>
+          <w:noProof/>
+        </w:rPr>
         <w:fldChar w:fldCharType="end"/>
       </w:r>
       <w:r>
@@ -1330,7 +1579,6 @@
       </w:pPr>
       <w:bookmarkStart w:id="5" w:name="_Toc7257194"/>
       <w:r>
-        <w:lastRenderedPageBreak/>
         <w:t>Appendix</w:t>
       </w:r>
       <w:bookmarkEnd w:id="5"/>
@@ -1348,7 +1596,7 @@
 </file>
 
 <file path=word/endnotes.xml><?xml version="1.0" encoding="utf-8"?>
-<w:endnotes xmlns:wpc="http://schemas.microsoft.com/office/word/2010/wordprocessingCanvas" xmlns:cx="http://schemas.microsoft.com/office/drawing/2014/chartex" xmlns:cx1="http://schemas.microsoft.com/office/drawing/2015/9/8/chartex" xmlns:cx2="http://schemas.microsoft.com/office/drawing/2015/10/21/chartex" xmlns:cx3="http://schemas.microsoft.com/office/drawing/2016/5/9/chartex" xmlns:cx4="http://schemas.microsoft.com/office/drawing/2016/5/10/chartex" xmlns:cx5="http://schemas.microsoft.com/office/drawing/2016/5/11/chartex" xmlns:cx6="http://schemas.microsoft.com/office/drawing/2016/5/12/chartex" xmlns:cx7="http://schemas.microsoft.com/office/drawing/2016/5/13/chartex" xmlns:cx8="http://schemas.microsoft.com/office/drawing/2016/5/14/chartex" xmlns:mc="http://schemas.openxmlformats.org/markup-compatibility/2006" xmlns:aink="http://schemas.microsoft.com/office/drawing/2016/ink" xmlns:am3d="http://schemas.microsoft.com/office/drawing/2017/model3d" xmlns:o="urn:schemas-microsoft-com:office:office" xmlns:r="http://schemas.openxmlformats.org/officeDocument/2006/relationships" xmlns:m="http://schemas.openxmlformats.org/officeDocument/2006/math" xmlns:v="urn:schemas-microsoft-com:vml" xmlns:wp14="http://schemas.microsoft.com/office/word/2010/wordprocessingDrawing" xmlns:wp="http://schemas.openxmlformats.org/drawingml/2006/wordprocessingDrawing" xmlns:w10="urn:schemas-microsoft-com:office:word" xmlns:w="http://schemas.openxmlformats.org/wordprocessingml/2006/main" xmlns:w14="http://schemas.microsoft.com/office/word/2010/wordml" xmlns:w15="http://schemas.microsoft.com/office/word/2012/wordml" xmlns:w16cid="http://schemas.microsoft.com/office/word/2016/wordml/cid" xmlns:w16se="http://schemas.microsoft.com/office/word/2015/wordml/symex" xmlns:wpg="http://schemas.microsoft.com/office/word/2010/wordprocessingGroup" xmlns:wpi="http://schemas.microsoft.com/office/word/2010/wordprocessingInk" xmlns:wne="http://schemas.microsoft.com/office/word/2006/wordml" xmlns:wps="http://schemas.microsoft.com/office/word/2010/wordprocessingShape" mc:Ignorable="w14 w15 w16se w16cid wp14">
+<w:endnotes xmlns:wpc="http://schemas.microsoft.com/office/word/2010/wordprocessingCanvas" xmlns:cx="http://schemas.microsoft.com/office/drawing/2014/chartex" xmlns:cx1="http://schemas.microsoft.com/office/drawing/2015/9/8/chartex" xmlns:mc="http://schemas.openxmlformats.org/markup-compatibility/2006" xmlns:o="urn:schemas-microsoft-com:office:office" xmlns:r="http://schemas.openxmlformats.org/officeDocument/2006/relationships" xmlns:m="http://schemas.openxmlformats.org/officeDocument/2006/math" xmlns:v="urn:schemas-microsoft-com:vml" xmlns:wp14="http://schemas.microsoft.com/office/word/2010/wordprocessingDrawing" xmlns:wp="http://schemas.openxmlformats.org/drawingml/2006/wordprocessingDrawing" xmlns:w10="urn:schemas-microsoft-com:office:word" xmlns:w="http://schemas.openxmlformats.org/wordprocessingml/2006/main" xmlns:w14="http://schemas.microsoft.com/office/word/2010/wordml" xmlns:w15="http://schemas.microsoft.com/office/word/2012/wordml" xmlns:w16se="http://schemas.microsoft.com/office/word/2015/wordml/symex" xmlns:wpg="http://schemas.microsoft.com/office/word/2010/wordprocessingGroup" xmlns:wpi="http://schemas.microsoft.com/office/word/2010/wordprocessingInk" xmlns:wne="http://schemas.microsoft.com/office/word/2006/wordml" xmlns:wps="http://schemas.microsoft.com/office/word/2010/wordprocessingShape" mc:Ignorable="w14 w15 w16se wp14">
   <w:endnote w:type="separator" w:id="-1">
     <w:p>
       <w:pPr>
@@ -1373,7 +1621,7 @@
 </file>
 
 <file path=word/footer1.xml><?xml version="1.0" encoding="utf-8"?>
-<w:ftr xmlns:wpc="http://schemas.microsoft.com/office/word/2010/wordprocessingCanvas" xmlns:cx="http://schemas.microsoft.com/office/drawing/2014/chartex" xmlns:cx1="http://schemas.microsoft.com/office/drawing/2015/9/8/chartex" xmlns:cx2="http://schemas.microsoft.com/office/drawing/2015/10/21/chartex" xmlns:cx3="http://schemas.microsoft.com/office/drawing/2016/5/9/chartex" xmlns:cx4="http://schemas.microsoft.com/office/drawing/2016/5/10/chartex" xmlns:cx5="http://schemas.microsoft.com/office/drawing/2016/5/11/chartex" xmlns:cx6="http://schemas.microsoft.com/office/drawing/2016/5/12/chartex" xmlns:cx7="http://schemas.microsoft.com/office/drawing/2016/5/13/chartex" xmlns:cx8="http://schemas.microsoft.com/office/drawing/2016/5/14/chartex" xmlns:mc="http://schemas.openxmlformats.org/markup-compatibility/2006" xmlns:aink="http://schemas.microsoft.com/office/drawing/2016/ink" xmlns:am3d="http://schemas.microsoft.com/office/drawing/2017/model3d" xmlns:o="urn:schemas-microsoft-com:office:office" xmlns:r="http://schemas.openxmlformats.org/officeDocument/2006/relationships" xmlns:m="http://schemas.openxmlformats.org/officeDocument/2006/math" xmlns:v="urn:schemas-microsoft-com:vml" xmlns:wp14="http://schemas.microsoft.com/office/word/2010/wordprocessingDrawing" xmlns:wp="http://schemas.openxmlformats.org/drawingml/2006/wordprocessingDrawing" xmlns:w10="urn:schemas-microsoft-com:office:word" xmlns:w="http://schemas.openxmlformats.org/wordprocessingml/2006/main" xmlns:w14="http://schemas.microsoft.com/office/word/2010/wordml" xmlns:w15="http://schemas.microsoft.com/office/word/2012/wordml" xmlns:w16cid="http://schemas.microsoft.com/office/word/2016/wordml/cid" xmlns:w16se="http://schemas.microsoft.com/office/word/2015/wordml/symex" xmlns:wpg="http://schemas.microsoft.com/office/word/2010/wordprocessingGroup" xmlns:wpi="http://schemas.microsoft.com/office/word/2010/wordprocessingInk" xmlns:wne="http://schemas.microsoft.com/office/word/2006/wordml" xmlns:wps="http://schemas.microsoft.com/office/word/2010/wordprocessingShape" mc:Ignorable="w14 w15 w16se w16cid wp14">
+<w:ftr xmlns:wpc="http://schemas.microsoft.com/office/word/2010/wordprocessingCanvas" xmlns:cx="http://schemas.microsoft.com/office/drawing/2014/chartex" xmlns:cx1="http://schemas.microsoft.com/office/drawing/2015/9/8/chartex" xmlns:mc="http://schemas.openxmlformats.org/markup-compatibility/2006" xmlns:o="urn:schemas-microsoft-com:office:office" xmlns:r="http://schemas.openxmlformats.org/officeDocument/2006/relationships" xmlns:m="http://schemas.openxmlformats.org/officeDocument/2006/math" xmlns:v="urn:schemas-microsoft-com:vml" xmlns:wp14="http://schemas.microsoft.com/office/word/2010/wordprocessingDrawing" xmlns:wp="http://schemas.openxmlformats.org/drawingml/2006/wordprocessingDrawing" xmlns:w10="urn:schemas-microsoft-com:office:word" xmlns:w="http://schemas.openxmlformats.org/wordprocessingml/2006/main" xmlns:w14="http://schemas.microsoft.com/office/word/2010/wordml" xmlns:w15="http://schemas.microsoft.com/office/word/2012/wordml" xmlns:w16se="http://schemas.microsoft.com/office/word/2015/wordml/symex" xmlns:wpg="http://schemas.microsoft.com/office/word/2010/wordprocessingGroup" xmlns:wpi="http://schemas.microsoft.com/office/word/2010/wordprocessingInk" xmlns:wne="http://schemas.microsoft.com/office/word/2006/wordml" xmlns:wps="http://schemas.microsoft.com/office/word/2010/wordprocessingShape" mc:Ignorable="w14 w15 w16se wp14">
   <w:sdt>
     <w:sdtPr>
       <w:id w:val="1734271380"/>
@@ -1405,7 +1653,7 @@
           <w:rPr>
             <w:noProof/>
           </w:rPr>
-          <w:t>2</w:t>
+          <w:t>4</w:t>
         </w:r>
         <w:r>
           <w:rPr>
@@ -1425,7 +1673,7 @@
 </file>
 
 <file path=word/footnotes.xml><?xml version="1.0" encoding="utf-8"?>
-<w:footnotes xmlns:wpc="http://schemas.microsoft.com/office/word/2010/wordprocessingCanvas" xmlns:cx="http://schemas.microsoft.com/office/drawing/2014/chartex" xmlns:cx1="http://schemas.microsoft.com/office/drawing/2015/9/8/chartex" xmlns:cx2="http://schemas.microsoft.com/office/drawing/2015/10/21/chartex" xmlns:cx3="http://schemas.microsoft.com/office/drawing/2016/5/9/chartex" xmlns:cx4="http://schemas.microsoft.com/office/drawing/2016/5/10/chartex" xmlns:cx5="http://schemas.microsoft.com/office/drawing/2016/5/11/chartex" xmlns:cx6="http://schemas.microsoft.com/office/drawing/2016/5/12/chartex" xmlns:cx7="http://schemas.microsoft.com/office/drawing/2016/5/13/chartex" xmlns:cx8="http://schemas.microsoft.com/office/drawing/2016/5/14/chartex" xmlns:mc="http://schemas.openxmlformats.org/markup-compatibility/2006" xmlns:aink="http://schemas.microsoft.com/office/drawing/2016/ink" xmlns:am3d="http://schemas.microsoft.com/office/drawing/2017/model3d" xmlns:o="urn:schemas-microsoft-com:office:office" xmlns:r="http://schemas.openxmlformats.org/officeDocument/2006/relationships" xmlns:m="http://schemas.openxmlformats.org/officeDocument/2006/math" xmlns:v="urn:schemas-microsoft-com:vml" xmlns:wp14="http://schemas.microsoft.com/office/word/2010/wordprocessingDrawing" xmlns:wp="http://schemas.openxmlformats.org/drawingml/2006/wordprocessingDrawing" xmlns:w10="urn:schemas-microsoft-com:office:word" xmlns:w="http://schemas.openxmlformats.org/wordprocessingml/2006/main" xmlns:w14="http://schemas.microsoft.com/office/word/2010/wordml" xmlns:w15="http://schemas.microsoft.com/office/word/2012/wordml" xmlns:w16cid="http://schemas.microsoft.com/office/word/2016/wordml/cid" xmlns:w16se="http://schemas.microsoft.com/office/word/2015/wordml/symex" xmlns:wpg="http://schemas.microsoft.com/office/word/2010/wordprocessingGroup" xmlns:wpi="http://schemas.microsoft.com/office/word/2010/wordprocessingInk" xmlns:wne="http://schemas.microsoft.com/office/word/2006/wordml" xmlns:wps="http://schemas.microsoft.com/office/word/2010/wordprocessingShape" mc:Ignorable="w14 w15 w16se w16cid wp14">
+<w:footnotes xmlns:wpc="http://schemas.microsoft.com/office/word/2010/wordprocessingCanvas" xmlns:cx="http://schemas.microsoft.com/office/drawing/2014/chartex" xmlns:cx1="http://schemas.microsoft.com/office/drawing/2015/9/8/chartex" xmlns:mc="http://schemas.openxmlformats.org/markup-compatibility/2006" xmlns:o="urn:schemas-microsoft-com:office:office" xmlns:r="http://schemas.openxmlformats.org/officeDocument/2006/relationships" xmlns:m="http://schemas.openxmlformats.org/officeDocument/2006/math" xmlns:v="urn:schemas-microsoft-com:vml" xmlns:wp14="http://schemas.microsoft.com/office/word/2010/wordprocessingDrawing" xmlns:wp="http://schemas.openxmlformats.org/drawingml/2006/wordprocessingDrawing" xmlns:w10="urn:schemas-microsoft-com:office:word" xmlns:w="http://schemas.openxmlformats.org/wordprocessingml/2006/main" xmlns:w14="http://schemas.microsoft.com/office/word/2010/wordml" xmlns:w15="http://schemas.microsoft.com/office/word/2012/wordml" xmlns:w16se="http://schemas.microsoft.com/office/word/2015/wordml/symex" xmlns:wpg="http://schemas.microsoft.com/office/word/2010/wordprocessingGroup" xmlns:wpi="http://schemas.microsoft.com/office/word/2010/wordprocessingInk" xmlns:wne="http://schemas.microsoft.com/office/word/2006/wordml" xmlns:wps="http://schemas.microsoft.com/office/word/2010/wordprocessingShape" mc:Ignorable="w14 w15 w16se wp14">
   <w:footnote w:type="separator" w:id="-1">
     <w:p>
       <w:pPr>
@@ -1450,7 +1698,7 @@
 </file>
 
 <file path=word/numbering.xml><?xml version="1.0" encoding="utf-8"?>
-<w:numbering xmlns:wpc="http://schemas.microsoft.com/office/word/2010/wordprocessingCanvas" xmlns:cx="http://schemas.microsoft.com/office/drawing/2014/chartex" xmlns:cx1="http://schemas.microsoft.com/office/drawing/2015/9/8/chartex" xmlns:cx2="http://schemas.microsoft.com/office/drawing/2015/10/21/chartex" xmlns:cx3="http://schemas.microsoft.com/office/drawing/2016/5/9/chartex" xmlns:cx4="http://schemas.microsoft.com/office/drawing/2016/5/10/chartex" xmlns:cx5="http://schemas.microsoft.com/office/drawing/2016/5/11/chartex" xmlns:cx6="http://schemas.microsoft.com/office/drawing/2016/5/12/chartex" xmlns:cx7="http://schemas.microsoft.com/office/drawing/2016/5/13/chartex" xmlns:cx8="http://schemas.microsoft.com/office/drawing/2016/5/14/chartex" xmlns:mc="http://schemas.openxmlformats.org/markup-compatibility/2006" xmlns:aink="http://schemas.microsoft.com/office/drawing/2016/ink" xmlns:am3d="http://schemas.microsoft.com/office/drawing/2017/model3d" xmlns:o="urn:schemas-microsoft-com:office:office" xmlns:r="http://schemas.openxmlformats.org/officeDocument/2006/relationships" xmlns:m="http://schemas.openxmlformats.org/officeDocument/2006/math" xmlns:v="urn:schemas-microsoft-com:vml" xmlns:wp14="http://schemas.microsoft.com/office/word/2010/wordprocessingDrawing" xmlns:wp="http://schemas.openxmlformats.org/drawingml/2006/wordprocessingDrawing" xmlns:w10="urn:schemas-microsoft-com:office:word" xmlns:w="http://schemas.openxmlformats.org/wordprocessingml/2006/main" xmlns:w14="http://schemas.microsoft.com/office/word/2010/wordml" xmlns:w15="http://schemas.microsoft.com/office/word/2012/wordml" xmlns:w16cid="http://schemas.microsoft.com/office/word/2016/wordml/cid" xmlns:w16se="http://schemas.microsoft.com/office/word/2015/wordml/symex" xmlns:wpg="http://schemas.microsoft.com/office/word/2010/wordprocessingGroup" xmlns:wpi="http://schemas.microsoft.com/office/word/2010/wordprocessingInk" xmlns:wne="http://schemas.microsoft.com/office/word/2006/wordml" xmlns:wps="http://schemas.microsoft.com/office/word/2010/wordprocessingShape" mc:Ignorable="w14 w15 w16se w16cid wp14">
+<w:numbering xmlns:wpc="http://schemas.microsoft.com/office/word/2010/wordprocessingCanvas" xmlns:cx="http://schemas.microsoft.com/office/drawing/2014/chartex" xmlns:cx1="http://schemas.microsoft.com/office/drawing/2015/9/8/chartex" xmlns:mc="http://schemas.openxmlformats.org/markup-compatibility/2006" xmlns:o="urn:schemas-microsoft-com:office:office" xmlns:r="http://schemas.openxmlformats.org/officeDocument/2006/relationships" xmlns:m="http://schemas.openxmlformats.org/officeDocument/2006/math" xmlns:v="urn:schemas-microsoft-com:vml" xmlns:wp14="http://schemas.microsoft.com/office/word/2010/wordprocessingDrawing" xmlns:wp="http://schemas.openxmlformats.org/drawingml/2006/wordprocessingDrawing" xmlns:w10="urn:schemas-microsoft-com:office:word" xmlns:w="http://schemas.openxmlformats.org/wordprocessingml/2006/main" xmlns:w14="http://schemas.microsoft.com/office/word/2010/wordml" xmlns:w15="http://schemas.microsoft.com/office/word/2012/wordml" xmlns:w16se="http://schemas.microsoft.com/office/word/2015/wordml/symex" xmlns:wpg="http://schemas.microsoft.com/office/word/2010/wordprocessingGroup" xmlns:wpi="http://schemas.microsoft.com/office/word/2010/wordprocessingInk" xmlns:wne="http://schemas.microsoft.com/office/word/2006/wordml" xmlns:wps="http://schemas.microsoft.com/office/word/2010/wordprocessingShape" mc:Ignorable="w14 w15 w16se wp14">
   <w:abstractNum w:abstractNumId="0" w15:restartNumberingAfterBreak="0">
     <w:nsid w:val="0F2A6509"/>
     <w:multiLevelType w:val="hybridMultilevel"/>
@@ -1677,6 +1925,231 @@
     </w:lvl>
   </w:abstractNum>
   <w:abstractNum w:abstractNumId="2" w15:restartNumberingAfterBreak="0">
+    <w:nsid w:val="2EEC5863"/>
+    <w:multiLevelType w:val="hybridMultilevel"/>
+    <w:tmpl w:val="8CEA9218"/>
+    <w:lvl w:ilvl="0" w:tplc="C11245D0">
+      <w:numFmt w:val="bullet"/>
+      <w:lvlText w:val=""/>
+      <w:lvlJc w:val="left"/>
+      <w:pPr>
+        <w:ind w:left="720" w:hanging="360"/>
+      </w:pPr>
+      <w:rPr>
+        <w:rFonts w:ascii="Wingdings" w:eastAsiaTheme="minorEastAsia" w:hAnsi="Wingdings" w:cstheme="minorBidi" w:hint="default"/>
+      </w:rPr>
+    </w:lvl>
+    <w:lvl w:ilvl="1" w:tplc="0C090003" w:tentative="1">
+      <w:start w:val="1"/>
+      <w:numFmt w:val="bullet"/>
+      <w:lvlText w:val="o"/>
+      <w:lvlJc w:val="left"/>
+      <w:pPr>
+        <w:ind w:left="1440" w:hanging="360"/>
+      </w:pPr>
+      <w:rPr>
+        <w:rFonts w:ascii="Courier New" w:hAnsi="Courier New" w:cs="Courier New" w:hint="default"/>
+      </w:rPr>
+    </w:lvl>
+    <w:lvl w:ilvl="2" w:tplc="0C090005" w:tentative="1">
+      <w:start w:val="1"/>
+      <w:numFmt w:val="bullet"/>
+      <w:lvlText w:val=""/>
+      <w:lvlJc w:val="left"/>
+      <w:pPr>
+        <w:ind w:left="2160" w:hanging="360"/>
+      </w:pPr>
+      <w:rPr>
+        <w:rFonts w:ascii="Wingdings" w:hAnsi="Wingdings" w:hint="default"/>
+      </w:rPr>
+    </w:lvl>
+    <w:lvl w:ilvl="3" w:tplc="0C090001" w:tentative="1">
+      <w:start w:val="1"/>
+      <w:numFmt w:val="bullet"/>
+      <w:lvlText w:val=""/>
+      <w:lvlJc w:val="left"/>
+      <w:pPr>
+        <w:ind w:left="2880" w:hanging="360"/>
+      </w:pPr>
+      <w:rPr>
+        <w:rFonts w:ascii="Symbol" w:hAnsi="Symbol" w:hint="default"/>
+      </w:rPr>
+    </w:lvl>
+    <w:lvl w:ilvl="4" w:tplc="0C090003" w:tentative="1">
+      <w:start w:val="1"/>
+      <w:numFmt w:val="bullet"/>
+      <w:lvlText w:val="o"/>
+      <w:lvlJc w:val="left"/>
+      <w:pPr>
+        <w:ind w:left="3600" w:hanging="360"/>
+      </w:pPr>
+      <w:rPr>
+        <w:rFonts w:ascii="Courier New" w:hAnsi="Courier New" w:cs="Courier New" w:hint="default"/>
+      </w:rPr>
+    </w:lvl>
+    <w:lvl w:ilvl="5" w:tplc="0C090005" w:tentative="1">
+      <w:start w:val="1"/>
+      <w:numFmt w:val="bullet"/>
+      <w:lvlText w:val=""/>
+      <w:lvlJc w:val="left"/>
+      <w:pPr>
+        <w:ind w:left="4320" w:hanging="360"/>
+      </w:pPr>
+      <w:rPr>
+        <w:rFonts w:ascii="Wingdings" w:hAnsi="Wingdings" w:hint="default"/>
+      </w:rPr>
+    </w:lvl>
+    <w:lvl w:ilvl="6" w:tplc="0C090001" w:tentative="1">
+      <w:start w:val="1"/>
+      <w:numFmt w:val="bullet"/>
+      <w:lvlText w:val=""/>
+      <w:lvlJc w:val="left"/>
+      <w:pPr>
+        <w:ind w:left="5040" w:hanging="360"/>
+      </w:pPr>
+      <w:rPr>
+        <w:rFonts w:ascii="Symbol" w:hAnsi="Symbol" w:hint="default"/>
+      </w:rPr>
+    </w:lvl>
+    <w:lvl w:ilvl="7" w:tplc="0C090003" w:tentative="1">
+      <w:start w:val="1"/>
+      <w:numFmt w:val="bullet"/>
+      <w:lvlText w:val="o"/>
+      <w:lvlJc w:val="left"/>
+      <w:pPr>
+        <w:ind w:left="5760" w:hanging="360"/>
+      </w:pPr>
+      <w:rPr>
+        <w:rFonts w:ascii="Courier New" w:hAnsi="Courier New" w:cs="Courier New" w:hint="default"/>
+      </w:rPr>
+    </w:lvl>
+    <w:lvl w:ilvl="8" w:tplc="0C090005" w:tentative="1">
+      <w:start w:val="1"/>
+      <w:numFmt w:val="bullet"/>
+      <w:lvlText w:val=""/>
+      <w:lvlJc w:val="left"/>
+      <w:pPr>
+        <w:ind w:left="6480" w:hanging="360"/>
+      </w:pPr>
+      <w:rPr>
+        <w:rFonts w:ascii="Wingdings" w:hAnsi="Wingdings" w:hint="default"/>
+      </w:rPr>
+    </w:lvl>
+  </w:abstractNum>
+  <w:abstractNum w:abstractNumId="3" w15:restartNumberingAfterBreak="0">
+    <w:nsid w:val="44AC2B2B"/>
+    <w:multiLevelType w:val="hybridMultilevel"/>
+    <w:tmpl w:val="B7CA307E"/>
+    <w:lvl w:ilvl="0" w:tplc="0C090001">
+      <w:start w:val="1"/>
+      <w:numFmt w:val="bullet"/>
+      <w:lvlText w:val=""/>
+      <w:lvlJc w:val="left"/>
+      <w:pPr>
+        <w:ind w:left="720" w:hanging="360"/>
+      </w:pPr>
+      <w:rPr>
+        <w:rFonts w:ascii="Symbol" w:hAnsi="Symbol" w:hint="default"/>
+      </w:rPr>
+    </w:lvl>
+    <w:lvl w:ilvl="1" w:tplc="0C090003" w:tentative="1">
+      <w:start w:val="1"/>
+      <w:numFmt w:val="bullet"/>
+      <w:lvlText w:val="o"/>
+      <w:lvlJc w:val="left"/>
+      <w:pPr>
+        <w:ind w:left="1440" w:hanging="360"/>
+      </w:pPr>
+      <w:rPr>
+        <w:rFonts w:ascii="Courier New" w:hAnsi="Courier New" w:cs="Courier New" w:hint="default"/>
+      </w:rPr>
+    </w:lvl>
+    <w:lvl w:ilvl="2" w:tplc="0C090005" w:tentative="1">
+      <w:start w:val="1"/>
+      <w:numFmt w:val="bullet"/>
+      <w:lvlText w:val=""/>
+      <w:lvlJc w:val="left"/>
+      <w:pPr>
+        <w:ind w:left="2160" w:hanging="360"/>
+      </w:pPr>
+      <w:rPr>
+        <w:rFonts w:ascii="Wingdings" w:hAnsi="Wingdings" w:hint="default"/>
+      </w:rPr>
+    </w:lvl>
+    <w:lvl w:ilvl="3" w:tplc="0C090001" w:tentative="1">
+      <w:start w:val="1"/>
+      <w:numFmt w:val="bullet"/>
+      <w:lvlText w:val=""/>
+      <w:lvlJc w:val="left"/>
+      <w:pPr>
+        <w:ind w:left="2880" w:hanging="360"/>
+      </w:pPr>
+      <w:rPr>
+        <w:rFonts w:ascii="Symbol" w:hAnsi="Symbol" w:hint="default"/>
+      </w:rPr>
+    </w:lvl>
+    <w:lvl w:ilvl="4" w:tplc="0C090003" w:tentative="1">
+      <w:start w:val="1"/>
+      <w:numFmt w:val="bullet"/>
+      <w:lvlText w:val="o"/>
+      <w:lvlJc w:val="left"/>
+      <w:pPr>
+        <w:ind w:left="3600" w:hanging="360"/>
+      </w:pPr>
+      <w:rPr>
+        <w:rFonts w:ascii="Courier New" w:hAnsi="Courier New" w:cs="Courier New" w:hint="default"/>
+      </w:rPr>
+    </w:lvl>
+    <w:lvl w:ilvl="5" w:tplc="0C090005" w:tentative="1">
+      <w:start w:val="1"/>
+      <w:numFmt w:val="bullet"/>
+      <w:lvlText w:val=""/>
+      <w:lvlJc w:val="left"/>
+      <w:pPr>
+        <w:ind w:left="4320" w:hanging="360"/>
+      </w:pPr>
+      <w:rPr>
+        <w:rFonts w:ascii="Wingdings" w:hAnsi="Wingdings" w:hint="default"/>
+      </w:rPr>
+    </w:lvl>
+    <w:lvl w:ilvl="6" w:tplc="0C090001" w:tentative="1">
+      <w:start w:val="1"/>
+      <w:numFmt w:val="bullet"/>
+      <w:lvlText w:val=""/>
+      <w:lvlJc w:val="left"/>
+      <w:pPr>
+        <w:ind w:left="5040" w:hanging="360"/>
+      </w:pPr>
+      <w:rPr>
+        <w:rFonts w:ascii="Symbol" w:hAnsi="Symbol" w:hint="default"/>
+      </w:rPr>
+    </w:lvl>
+    <w:lvl w:ilvl="7" w:tplc="0C090003" w:tentative="1">
+      <w:start w:val="1"/>
+      <w:numFmt w:val="bullet"/>
+      <w:lvlText w:val="o"/>
+      <w:lvlJc w:val="left"/>
+      <w:pPr>
+        <w:ind w:left="5760" w:hanging="360"/>
+      </w:pPr>
+      <w:rPr>
+        <w:rFonts w:ascii="Courier New" w:hAnsi="Courier New" w:cs="Courier New" w:hint="default"/>
+      </w:rPr>
+    </w:lvl>
+    <w:lvl w:ilvl="8" w:tplc="0C090005" w:tentative="1">
+      <w:start w:val="1"/>
+      <w:numFmt w:val="bullet"/>
+      <w:lvlText w:val=""/>
+      <w:lvlJc w:val="left"/>
+      <w:pPr>
+        <w:ind w:left="6480" w:hanging="360"/>
+      </w:pPr>
+      <w:rPr>
+        <w:rFonts w:ascii="Wingdings" w:hAnsi="Wingdings" w:hint="default"/>
+      </w:rPr>
+    </w:lvl>
+  </w:abstractNum>
+  <w:abstractNum w:abstractNumId="4" w15:restartNumberingAfterBreak="0">
     <w:nsid w:val="45D826DF"/>
     <w:multiLevelType w:val="hybridMultilevel"/>
     <w:tmpl w:val="96DC2240"/>
@@ -1788,7 +2261,120 @@
       </w:rPr>
     </w:lvl>
   </w:abstractNum>
-  <w:abstractNum w:abstractNumId="3" w15:restartNumberingAfterBreak="0">
+  <w:abstractNum w:abstractNumId="5" w15:restartNumberingAfterBreak="0">
+    <w:nsid w:val="5A5E13AC"/>
+    <w:multiLevelType w:val="hybridMultilevel"/>
+    <w:tmpl w:val="DA0820EE"/>
+    <w:lvl w:ilvl="0" w:tplc="0C090001">
+      <w:start w:val="1"/>
+      <w:numFmt w:val="bullet"/>
+      <w:lvlText w:val=""/>
+      <w:lvlJc w:val="left"/>
+      <w:pPr>
+        <w:ind w:left="720" w:hanging="360"/>
+      </w:pPr>
+      <w:rPr>
+        <w:rFonts w:ascii="Symbol" w:hAnsi="Symbol" w:hint="default"/>
+      </w:rPr>
+    </w:lvl>
+    <w:lvl w:ilvl="1" w:tplc="0C090003" w:tentative="1">
+      <w:start w:val="1"/>
+      <w:numFmt w:val="bullet"/>
+      <w:lvlText w:val="o"/>
+      <w:lvlJc w:val="left"/>
+      <w:pPr>
+        <w:ind w:left="1440" w:hanging="360"/>
+      </w:pPr>
+      <w:rPr>
+        <w:rFonts w:ascii="Courier New" w:hAnsi="Courier New" w:cs="Courier New" w:hint="default"/>
+      </w:rPr>
+    </w:lvl>
+    <w:lvl w:ilvl="2" w:tplc="0C090005" w:tentative="1">
+      <w:start w:val="1"/>
+      <w:numFmt w:val="bullet"/>
+      <w:lvlText w:val=""/>
+      <w:lvlJc w:val="left"/>
+      <w:pPr>
+        <w:ind w:left="2160" w:hanging="360"/>
+      </w:pPr>
+      <w:rPr>
+        <w:rFonts w:ascii="Wingdings" w:hAnsi="Wingdings" w:hint="default"/>
+      </w:rPr>
+    </w:lvl>
+    <w:lvl w:ilvl="3" w:tplc="0C090001" w:tentative="1">
+      <w:start w:val="1"/>
+      <w:numFmt w:val="bullet"/>
+      <w:lvlText w:val=""/>
+      <w:lvlJc w:val="left"/>
+      <w:pPr>
+        <w:ind w:left="2880" w:hanging="360"/>
+      </w:pPr>
+      <w:rPr>
+        <w:rFonts w:ascii="Symbol" w:hAnsi="Symbol" w:hint="default"/>
+      </w:rPr>
+    </w:lvl>
+    <w:lvl w:ilvl="4" w:tplc="0C090003" w:tentative="1">
+      <w:start w:val="1"/>
+      <w:numFmt w:val="bullet"/>
+      <w:lvlText w:val="o"/>
+      <w:lvlJc w:val="left"/>
+      <w:pPr>
+        <w:ind w:left="3600" w:hanging="360"/>
+      </w:pPr>
+      <w:rPr>
+        <w:rFonts w:ascii="Courier New" w:hAnsi="Courier New" w:cs="Courier New" w:hint="default"/>
+      </w:rPr>
+    </w:lvl>
+    <w:lvl w:ilvl="5" w:tplc="0C090005" w:tentative="1">
+      <w:start w:val="1"/>
+      <w:numFmt w:val="bullet"/>
+      <w:lvlText w:val=""/>
+      <w:lvlJc w:val="left"/>
+      <w:pPr>
+        <w:ind w:left="4320" w:hanging="360"/>
+      </w:pPr>
+      <w:rPr>
+        <w:rFonts w:ascii="Wingdings" w:hAnsi="Wingdings" w:hint="default"/>
+      </w:rPr>
+    </w:lvl>
+    <w:lvl w:ilvl="6" w:tplc="0C090001" w:tentative="1">
+      <w:start w:val="1"/>
+      <w:numFmt w:val="bullet"/>
+      <w:lvlText w:val=""/>
+      <w:lvlJc w:val="left"/>
+      <w:pPr>
+        <w:ind w:left="5040" w:hanging="360"/>
+      </w:pPr>
+      <w:rPr>
+        <w:rFonts w:ascii="Symbol" w:hAnsi="Symbol" w:hint="default"/>
+      </w:rPr>
+    </w:lvl>
+    <w:lvl w:ilvl="7" w:tplc="0C090003" w:tentative="1">
+      <w:start w:val="1"/>
+      <w:numFmt w:val="bullet"/>
+      <w:lvlText w:val="o"/>
+      <w:lvlJc w:val="left"/>
+      <w:pPr>
+        <w:ind w:left="5760" w:hanging="360"/>
+      </w:pPr>
+      <w:rPr>
+        <w:rFonts w:ascii="Courier New" w:hAnsi="Courier New" w:cs="Courier New" w:hint="default"/>
+      </w:rPr>
+    </w:lvl>
+    <w:lvl w:ilvl="8" w:tplc="0C090005" w:tentative="1">
+      <w:start w:val="1"/>
+      <w:numFmt w:val="bullet"/>
+      <w:lvlText w:val=""/>
+      <w:lvlJc w:val="left"/>
+      <w:pPr>
+        <w:ind w:left="6480" w:hanging="360"/>
+      </w:pPr>
+      <w:rPr>
+        <w:rFonts w:ascii="Wingdings" w:hAnsi="Wingdings" w:hint="default"/>
+      </w:rPr>
+    </w:lvl>
+  </w:abstractNum>
+  <w:abstractNum w:abstractNumId="6" w15:restartNumberingAfterBreak="0">
     <w:nsid w:val="72CB1996"/>
     <w:multiLevelType w:val="hybridMultilevel"/>
     <w:tmpl w:val="13307540"/>
@@ -1904,19 +2490,28 @@
     <w:abstractNumId w:val="1"/>
   </w:num>
   <w:num w:numId="2">
-    <w:abstractNumId w:val="2"/>
+    <w:abstractNumId w:val="4"/>
   </w:num>
   <w:num w:numId="3">
     <w:abstractNumId w:val="0"/>
   </w:num>
   <w:num w:numId="4">
+    <w:abstractNumId w:val="6"/>
+  </w:num>
+  <w:num w:numId="5">
+    <w:abstractNumId w:val="2"/>
+  </w:num>
+  <w:num w:numId="6">
+    <w:abstractNumId w:val="5"/>
+  </w:num>
+  <w:num w:numId="7">
     <w:abstractNumId w:val="3"/>
   </w:num>
 </w:numbering>
 </file>
 
 <file path=word/styles.xml><?xml version="1.0" encoding="utf-8"?>
-<w:styles xmlns:mc="http://schemas.openxmlformats.org/markup-compatibility/2006" xmlns:r="http://schemas.openxmlformats.org/officeDocument/2006/relationships" xmlns:w="http://schemas.openxmlformats.org/wordprocessingml/2006/main" xmlns:w14="http://schemas.microsoft.com/office/word/2010/wordml" xmlns:w15="http://schemas.microsoft.com/office/word/2012/wordml" xmlns:w16cid="http://schemas.microsoft.com/office/word/2016/wordml/cid" xmlns:w16se="http://schemas.microsoft.com/office/word/2015/wordml/symex" mc:Ignorable="w14 w15 w16se w16cid">
+<w:styles xmlns:mc="http://schemas.openxmlformats.org/markup-compatibility/2006" xmlns:r="http://schemas.openxmlformats.org/officeDocument/2006/relationships" xmlns:w="http://schemas.openxmlformats.org/wordprocessingml/2006/main" xmlns:w14="http://schemas.microsoft.com/office/word/2010/wordml" xmlns:w15="http://schemas.microsoft.com/office/word/2012/wordml" xmlns:w16se="http://schemas.microsoft.com/office/word/2015/wordml/symex" mc:Ignorable="w14 w15 w16se">
   <w:docDefaults>
     <w:rPrDefault>
       <w:rPr>
@@ -1932,7 +2527,7 @@
       </w:pPr>
     </w:pPrDefault>
   </w:docDefaults>
-  <w:latentStyles w:defLockedState="0" w:defUIPriority="99" w:defSemiHidden="0" w:defUnhideWhenUsed="0" w:defQFormat="0" w:count="376">
+  <w:latentStyles w:defLockedState="0" w:defUIPriority="99" w:defSemiHidden="0" w:defUnhideWhenUsed="0" w:defQFormat="0" w:count="371">
     <w:lsdException w:name="Normal" w:uiPriority="0" w:qFormat="1"/>
     <w:lsdException w:name="heading 1" w:uiPriority="9" w:qFormat="1"/>
     <w:lsdException w:name="heading 2" w:semiHidden="1" w:uiPriority="9" w:unhideWhenUsed="1" w:qFormat="1"/>
@@ -2038,6 +2633,7 @@
     <w:lsdException w:name="HTML Sample" w:semiHidden="1" w:unhideWhenUsed="1"/>
     <w:lsdException w:name="HTML Typewriter" w:semiHidden="1" w:unhideWhenUsed="1"/>
     <w:lsdException w:name="HTML Variable" w:semiHidden="1" w:unhideWhenUsed="1"/>
+    <w:lsdException w:name="Normal Table" w:semiHidden="1" w:unhideWhenUsed="1"/>
     <w:lsdException w:name="annotation subject" w:semiHidden="1" w:unhideWhenUsed="1"/>
     <w:lsdException w:name="No List" w:semiHidden="1" w:unhideWhenUsed="1"/>
     <w:lsdException w:name="Outline List 1" w:semiHidden="1" w:unhideWhenUsed="1"/>
@@ -2084,8 +2680,10 @@
     <w:lsdException w:name="Table Subtle 2" w:semiHidden="1" w:unhideWhenUsed="1"/>
     <w:lsdException w:name="Table Web 1" w:semiHidden="1" w:unhideWhenUsed="1"/>
     <w:lsdException w:name="Table Web 2" w:semiHidden="1" w:unhideWhenUsed="1"/>
+    <w:lsdException w:name="Table Web 3" w:semiHidden="1" w:unhideWhenUsed="1"/>
     <w:lsdException w:name="Balloon Text" w:semiHidden="1" w:unhideWhenUsed="1"/>
     <w:lsdException w:name="Table Grid" w:uiPriority="39"/>
+    <w:lsdException w:name="Table Theme" w:semiHidden="1" w:unhideWhenUsed="1"/>
     <w:lsdException w:name="Placeholder Text" w:semiHidden="1"/>
     <w:lsdException w:name="No Spacing" w:uiPriority="1" w:qFormat="1"/>
     <w:lsdException w:name="Light Shading" w:uiPriority="60"/>
@@ -2301,11 +2899,6 @@
     <w:lsdException w:name="List Table 5 Dark Accent 6" w:uiPriority="50"/>
     <w:lsdException w:name="List Table 6 Colorful Accent 6" w:uiPriority="51"/>
     <w:lsdException w:name="List Table 7 Colorful Accent 6" w:uiPriority="52"/>
-    <w:lsdException w:name="Mention" w:semiHidden="1" w:unhideWhenUsed="1"/>
-    <w:lsdException w:name="Smart Hyperlink" w:semiHidden="1" w:unhideWhenUsed="1"/>
-    <w:lsdException w:name="Hashtag" w:semiHidden="1" w:unhideWhenUsed="1"/>
-    <w:lsdException w:name="Unresolved Mention" w:semiHidden="1" w:unhideWhenUsed="1"/>
-    <w:lsdException w:name="Smart Link" w:semiHidden="1" w:unhideWhenUsed="1"/>
   </w:latentStyles>
   <w:style w:type="paragraph" w:default="1" w:styleId="Normal">
     <w:name w:val="Normal"/>
@@ -2335,6 +2928,7 @@
   <w:style w:type="character" w:default="1" w:styleId="DefaultParagraphFont">
     <w:name w:val="Default Paragraph Font"/>
     <w:uiPriority w:val="1"/>
+    <w:semiHidden/>
     <w:unhideWhenUsed/>
   </w:style>
   <w:style w:type="table" w:default="1" w:styleId="TableNormal">
@@ -2906,7 +3500,7 @@
 </file>
 
 <file path=customXml/itemProps1.xml><?xml version="1.0" encoding="utf-8"?>
-<ds:datastoreItem xmlns:ds="http://schemas.openxmlformats.org/officeDocument/2006/customXml" ds:itemID="{05CB88B4-88CD-44E2-9C29-E7F5CD153F65}">
+<ds:datastoreItem xmlns:ds="http://schemas.openxmlformats.org/officeDocument/2006/customXml" ds:itemID="{70D52104-44A7-49B8-B828-AF24DDDFF37D}">
   <ds:schemaRefs>
     <ds:schemaRef ds:uri="http://schemas.openxmlformats.org/officeDocument/2006/bibliography"/>
   </ds:schemaRefs>

</xml_diff>

<commit_message>
Added 'How the Program Works' section
</commit_message>
<xml_diff>
--- a/RedShL_Report.docx
+++ b/RedShL_Report.docx
@@ -68,13 +68,16 @@
         </w:numPr>
       </w:pPr>
       <w:r>
-        <w:t>Sebastian Perry(s</w:t>
-      </w:r>
-      <w:r>
-        <w:rPr>
-          <w:highlight w:val="yellow"/>
-        </w:rPr>
-        <w:t>_______</w:t>
+        <w:t>Sebastian Perry</w:t>
+      </w:r>
+      <w:r>
+        <w:t xml:space="preserve"> </w:t>
+      </w:r>
+      <w:r>
+        <w:t>(s</w:t>
+      </w:r>
+      <w:r>
+        <w:t>5132483</w:t>
       </w:r>
       <w:r>
         <w:t>)</w:t>
@@ -104,7 +107,10 @@
     <w:p/>
     <w:p/>
     <w:p/>
-    <w:p/>
+    <w:p>
+      <w:bookmarkStart w:id="0" w:name="_GoBack"/>
+      <w:bookmarkEnd w:id="0"/>
+    </w:p>
     <w:sdt>
       <w:sdtPr>
         <w:rPr>
@@ -144,6 +150,7 @@
             </w:tabs>
             <w:rPr>
               <w:noProof/>
+              <w:lang w:eastAsia="zh-CN"/>
             </w:rPr>
           </w:pPr>
           <w:r>
@@ -155,7 +162,7 @@
           <w:r>
             <w:fldChar w:fldCharType="separate"/>
           </w:r>
-          <w:hyperlink w:anchor="_Toc7257190" w:history="1">
+          <w:hyperlink w:anchor="_Toc7528621" w:history="1">
             <w:r>
               <w:rPr>
                 <w:rStyle w:val="Hyperlink"/>
@@ -182,7 +189,7 @@
                 <w:noProof/>
                 <w:webHidden/>
               </w:rPr>
-              <w:instrText xml:space="preserve"> PAGEREF _Toc7257190 \h </w:instrText>
+              <w:instrText xml:space="preserve"> PAGEREF _Toc7528621 \h </w:instrText>
             </w:r>
             <w:r>
               <w:rPr>
@@ -221,15 +228,16 @@
             </w:tabs>
             <w:rPr>
               <w:noProof/>
+              <w:lang w:eastAsia="zh-CN"/>
             </w:rPr>
           </w:pPr>
-          <w:hyperlink w:anchor="_Toc7257191" w:history="1">
+          <w:hyperlink w:anchor="_Toc7528622" w:history="1">
             <w:r>
               <w:rPr>
                 <w:rStyle w:val="Hyperlink"/>
                 <w:noProof/>
               </w:rPr>
-              <w:t>Program Modules</w:t>
+              <w:t>How to Program Works</w:t>
             </w:r>
             <w:r>
               <w:rPr>
@@ -250,7 +258,7 @@
                 <w:noProof/>
                 <w:webHidden/>
               </w:rPr>
-              <w:instrText xml:space="preserve"> PAGEREF _Toc7257191 \h </w:instrText>
+              <w:instrText xml:space="preserve"> PAGEREF _Toc7528622 \h </w:instrText>
             </w:r>
             <w:r>
               <w:rPr>
@@ -289,15 +297,16 @@
             </w:tabs>
             <w:rPr>
               <w:noProof/>
+              <w:lang w:eastAsia="zh-CN"/>
             </w:rPr>
           </w:pPr>
-          <w:hyperlink w:anchor="_Toc7257192" w:history="1">
+          <w:hyperlink w:anchor="_Toc7528623" w:history="1">
             <w:r>
               <w:rPr>
                 <w:rStyle w:val="Hyperlink"/>
                 <w:noProof/>
               </w:rPr>
-              <w:t>Results</w:t>
+              <w:t>Program Modules</w:t>
             </w:r>
             <w:r>
               <w:rPr>
@@ -318,7 +327,7 @@
                 <w:noProof/>
                 <w:webHidden/>
               </w:rPr>
-              <w:instrText xml:space="preserve"> PAGEREF _Toc7257192 \h </w:instrText>
+              <w:instrText xml:space="preserve"> PAGEREF _Toc7528623 \h </w:instrText>
             </w:r>
             <w:r>
               <w:rPr>
@@ -357,15 +366,16 @@
             </w:tabs>
             <w:rPr>
               <w:noProof/>
+              <w:lang w:eastAsia="zh-CN"/>
             </w:rPr>
           </w:pPr>
-          <w:hyperlink w:anchor="_Toc7257193" w:history="1">
+          <w:hyperlink w:anchor="_Toc7528624" w:history="1">
             <w:r>
               <w:rPr>
                 <w:rStyle w:val="Hyperlink"/>
                 <w:noProof/>
               </w:rPr>
-              <w:t>Summary</w:t>
+              <w:t>Results</w:t>
             </w:r>
             <w:r>
               <w:rPr>
@@ -386,7 +396,7 @@
                 <w:noProof/>
                 <w:webHidden/>
               </w:rPr>
-              <w:instrText xml:space="preserve"> PAGEREF _Toc7257193 \h </w:instrText>
+              <w:instrText xml:space="preserve"> PAGEREF _Toc7528624 \h </w:instrText>
             </w:r>
             <w:r>
               <w:rPr>
@@ -425,14 +435,84 @@
             </w:tabs>
             <w:rPr>
               <w:noProof/>
+              <w:lang w:eastAsia="zh-CN"/>
             </w:rPr>
           </w:pPr>
-          <w:hyperlink w:anchor="_Toc7257194" w:history="1">
+          <w:hyperlink w:anchor="_Toc7528625" w:history="1">
             <w:r>
               <w:rPr>
                 <w:rStyle w:val="Hyperlink"/>
                 <w:noProof/>
               </w:rPr>
+              <w:t>Summary</w:t>
+            </w:r>
+            <w:r>
+              <w:rPr>
+                <w:noProof/>
+                <w:webHidden/>
+              </w:rPr>
+              <w:tab/>
+            </w:r>
+            <w:r>
+              <w:rPr>
+                <w:noProof/>
+                <w:webHidden/>
+              </w:rPr>
+              <w:fldChar w:fldCharType="begin"/>
+            </w:r>
+            <w:r>
+              <w:rPr>
+                <w:noProof/>
+                <w:webHidden/>
+              </w:rPr>
+              <w:instrText xml:space="preserve"> PAGEREF _Toc7528625 \h </w:instrText>
+            </w:r>
+            <w:r>
+              <w:rPr>
+                <w:noProof/>
+                <w:webHidden/>
+              </w:rPr>
+            </w:r>
+            <w:r>
+              <w:rPr>
+                <w:noProof/>
+                <w:webHidden/>
+              </w:rPr>
+              <w:fldChar w:fldCharType="separate"/>
+            </w:r>
+            <w:r>
+              <w:rPr>
+                <w:noProof/>
+                <w:webHidden/>
+              </w:rPr>
+              <w:t>4</w:t>
+            </w:r>
+            <w:r>
+              <w:rPr>
+                <w:noProof/>
+                <w:webHidden/>
+              </w:rPr>
+              <w:fldChar w:fldCharType="end"/>
+            </w:r>
+          </w:hyperlink>
+        </w:p>
+        <w:p>
+          <w:pPr>
+            <w:pStyle w:val="TOC1"/>
+            <w:tabs>
+              <w:tab w:val="right" w:leader="dot" w:pos="9016"/>
+            </w:tabs>
+            <w:rPr>
+              <w:noProof/>
+              <w:lang w:eastAsia="zh-CN"/>
+            </w:rPr>
+          </w:pPr>
+          <w:hyperlink w:anchor="_Toc7528626" w:history="1">
+            <w:r>
+              <w:rPr>
+                <w:rStyle w:val="Hyperlink"/>
+                <w:noProof/>
+              </w:rPr>
               <w:t>Appendix</w:t>
             </w:r>
             <w:r>
@@ -454,7 +534,7 @@
                 <w:noProof/>
                 <w:webHidden/>
               </w:rPr>
-              <w:instrText xml:space="preserve"> PAGEREF _Toc7257194 \h </w:instrText>
+              <w:instrText xml:space="preserve"> PAGEREF _Toc7528626 \h </w:instrText>
             </w:r>
             <w:r>
               <w:rPr>
@@ -524,12 +604,12 @@
       <w:pPr>
         <w:pStyle w:val="Heading1"/>
       </w:pPr>
-      <w:bookmarkStart w:id="0" w:name="_Toc7257190"/>
+      <w:bookmarkStart w:id="1" w:name="_Toc7528621"/>
       <w:r>
         <w:lastRenderedPageBreak/>
         <w:t>Introduction</w:t>
       </w:r>
-      <w:bookmarkEnd w:id="0"/>
+      <w:bookmarkEnd w:id="1"/>
     </w:p>
     <w:p>
       <w:r>
@@ -573,78 +653,23 @@
       <w:pPr>
         <w:pStyle w:val="Heading1"/>
       </w:pPr>
-      <w:bookmarkStart w:id="1" w:name="_Toc7257191"/>
-      <w:r>
-        <w:t>Program Modules</w:t>
-      </w:r>
-      <w:bookmarkEnd w:id="1"/>
-      <w:r>
-        <w:t xml:space="preserve"> and Features</w:t>
-      </w:r>
-    </w:p>
-    <w:p>
-      <w:r>
-        <w:rPr>
-          <w:highlight w:val="yellow"/>
-        </w:rPr>
-        <w:t>THE FOLLOWING IS A WORK IN PROGRESS:</w:t>
-      </w:r>
-    </w:p>
-    <w:p>
-      <w:pPr>
-        <w:rPr>
-          <w:color w:val="FF0000"/>
-        </w:rPr>
-      </w:pPr>
-      <w:r>
-        <w:rPr>
-          <w:color w:val="FF0000"/>
-        </w:rPr>
-        <w:t>Main (RedShL)</w:t>
-      </w:r>
-    </w:p>
-    <w:p>
-      <w:pPr>
-        <w:rPr>
-          <w:color w:val="FF0000"/>
-        </w:rPr>
-      </w:pPr>
-      <w:r>
-        <w:rPr>
-          <w:color w:val="FF0000"/>
-        </w:rPr>
-        <w:t>We enter into RedShL. The user will then enter their directory which we will use as a base case state for verification to come from.</w:t>
-      </w:r>
-      <w:r>
-        <w:rPr>
-          <w:color w:val="FF0000"/>
-        </w:rPr>
-        <w:t xml:space="preserve"> </w:t>
-      </w:r>
-      <w:r>
-        <w:rPr>
-          <w:color w:val="FF0000"/>
-        </w:rPr>
-        <w:t>From this the Map initial directory state is called and will create the verification file from the input file.</w:t>
-      </w:r>
-      <w:r>
-        <w:rPr>
-          <w:color w:val="FF0000"/>
-        </w:rPr>
-        <w:t xml:space="preserve"> </w:t>
-      </w:r>
-    </w:p>
-    <w:p>
-      <w:pPr>
-        <w:rPr>
-          <w:color w:val="FF0000"/>
-        </w:rPr>
-      </w:pPr>
-      <w:r>
-        <w:rPr>
-          <w:color w:val="FF0000"/>
-        </w:rPr>
-        <w:t>The verification file contains the following of each file/directory:</w:t>
+      <w:bookmarkStart w:id="2" w:name="_Toc7528622"/>
+      <w:r>
+        <w:t>How to Program Works</w:t>
+      </w:r>
+      <w:bookmarkEnd w:id="2"/>
+    </w:p>
+    <w:p>
+      <w:pPr>
+        <w:rPr>
+          <w:color w:val="000000" w:themeColor="text1"/>
+        </w:rPr>
+      </w:pPr>
+      <w:r>
+        <w:rPr>
+          <w:color w:val="000000" w:themeColor="text1"/>
+        </w:rPr>
+        <w:t>Firstly, the program receives a directory. This directory will act as a base case state for the verification to occur. Next, a verification file is created. It includes the following information of each file/directory:</w:t>
       </w:r>
     </w:p>
     <w:p>
@@ -655,12 +680,12 @@
           <w:numId w:val="6"/>
         </w:numPr>
         <w:rPr>
-          <w:color w:val="FF0000"/>
-        </w:rPr>
-      </w:pPr>
-      <w:r>
-        <w:rPr>
-          <w:color w:val="FF0000"/>
+          <w:color w:val="000000" w:themeColor="text1"/>
+        </w:rPr>
+      </w:pPr>
+      <w:r>
+        <w:rPr>
+          <w:color w:val="000000" w:themeColor="text1"/>
         </w:rPr>
         <w:t>Inode (Basic info about a file/directory)</w:t>
       </w:r>
@@ -673,12 +698,12 @@
           <w:numId w:val="6"/>
         </w:numPr>
         <w:rPr>
-          <w:color w:val="FF0000"/>
-        </w:rPr>
-      </w:pPr>
-      <w:r>
-        <w:rPr>
-          <w:color w:val="FF0000"/>
+          <w:color w:val="000000" w:themeColor="text1"/>
+        </w:rPr>
+      </w:pPr>
+      <w:r>
+        <w:rPr>
+          <w:color w:val="000000" w:themeColor="text1"/>
         </w:rPr>
         <w:t>Name</w:t>
       </w:r>
@@ -691,14 +716,26 @@
           <w:numId w:val="6"/>
         </w:numPr>
         <w:rPr>
-          <w:color w:val="FF0000"/>
-        </w:rPr>
-      </w:pPr>
-      <w:r>
-        <w:rPr>
-          <w:color w:val="FF0000"/>
-        </w:rPr>
-        <w:t>Basename (Essentially the filename without the ‘.txt’, taken from the location path)</w:t>
+          <w:color w:val="000000" w:themeColor="text1"/>
+        </w:rPr>
+      </w:pPr>
+      <w:r>
+        <w:rPr>
+          <w:color w:val="000000" w:themeColor="text1"/>
+        </w:rPr>
+        <w:t>Basename (Esse</w:t>
+      </w:r>
+      <w:r>
+        <w:rPr>
+          <w:color w:val="000000" w:themeColor="text1"/>
+        </w:rPr>
+        <w:t>ntially the filename</w:t>
+      </w:r>
+      <w:r>
+        <w:rPr>
+          <w:color w:val="000000" w:themeColor="text1"/>
+        </w:rPr>
+        <w:t>, taken from the location path)</w:t>
       </w:r>
     </w:p>
     <w:p>
@@ -709,12 +746,12 @@
           <w:numId w:val="6"/>
         </w:numPr>
         <w:rPr>
-          <w:color w:val="FF0000"/>
-        </w:rPr>
-      </w:pPr>
-      <w:r>
-        <w:rPr>
-          <w:color w:val="FF0000"/>
+          <w:color w:val="000000" w:themeColor="text1"/>
+        </w:rPr>
+      </w:pPr>
+      <w:r>
+        <w:rPr>
+          <w:color w:val="000000" w:themeColor="text1"/>
         </w:rPr>
         <w:t>Absolute Path</w:t>
       </w:r>
@@ -727,17 +764,15 @@
           <w:numId w:val="6"/>
         </w:numPr>
         <w:rPr>
-          <w:color w:val="FF0000"/>
-        </w:rPr>
-      </w:pPr>
-      <w:r>
-        <w:rPr>
-          <w:color w:val="FF0000"/>
+          <w:color w:val="000000" w:themeColor="text1"/>
+        </w:rPr>
+      </w:pPr>
+      <w:r>
+        <w:rPr>
+          <w:color w:val="000000" w:themeColor="text1"/>
         </w:rPr>
         <w:t>Owner ID</w:t>
       </w:r>
-      <w:bookmarkStart w:id="2" w:name="_GoBack"/>
-      <w:bookmarkEnd w:id="2"/>
     </w:p>
     <w:p>
       <w:pPr>
@@ -747,12 +782,12 @@
           <w:numId w:val="6"/>
         </w:numPr>
         <w:rPr>
-          <w:color w:val="FF0000"/>
-        </w:rPr>
-      </w:pPr>
-      <w:r>
-        <w:rPr>
-          <w:color w:val="FF0000"/>
+          <w:color w:val="000000" w:themeColor="text1"/>
+        </w:rPr>
+      </w:pPr>
+      <w:r>
+        <w:rPr>
+          <w:color w:val="000000" w:themeColor="text1"/>
         </w:rPr>
         <w:t>Group ID</w:t>
       </w:r>
@@ -765,12 +800,12 @@
           <w:numId w:val="6"/>
         </w:numPr>
         <w:rPr>
-          <w:color w:val="FF0000"/>
-        </w:rPr>
-      </w:pPr>
-      <w:r>
-        <w:rPr>
-          <w:color w:val="FF0000"/>
+          <w:color w:val="000000" w:themeColor="text1"/>
+        </w:rPr>
+      </w:pPr>
+      <w:r>
+        <w:rPr>
+          <w:color w:val="000000" w:themeColor="text1"/>
         </w:rPr>
         <w:t>Access Privileges</w:t>
       </w:r>
@@ -783,12 +818,12 @@
           <w:numId w:val="6"/>
         </w:numPr>
         <w:rPr>
-          <w:color w:val="FF0000"/>
-        </w:rPr>
-      </w:pPr>
-      <w:r>
-        <w:rPr>
-          <w:color w:val="FF0000"/>
+          <w:color w:val="000000" w:themeColor="text1"/>
+        </w:rPr>
+      </w:pPr>
+      <w:r>
+        <w:rPr>
+          <w:color w:val="000000" w:themeColor="text1"/>
         </w:rPr>
         <w:t>Time Last Modified</w:t>
       </w:r>
@@ -801,12 +836,12 @@
           <w:numId w:val="6"/>
         </w:numPr>
         <w:rPr>
-          <w:color w:val="FF0000"/>
-        </w:rPr>
-      </w:pPr>
-      <w:r>
-        <w:rPr>
-          <w:color w:val="FF0000"/>
+          <w:color w:val="000000" w:themeColor="text1"/>
+        </w:rPr>
+      </w:pPr>
+      <w:r>
+        <w:rPr>
+          <w:color w:val="000000" w:themeColor="text1"/>
         </w:rPr>
         <w:t>Last Time Accessed</w:t>
       </w:r>
@@ -819,12 +854,12 @@
           <w:numId w:val="6"/>
         </w:numPr>
         <w:rPr>
-          <w:color w:val="FF0000"/>
-        </w:rPr>
-      </w:pPr>
-      <w:r>
-        <w:rPr>
-          <w:color w:val="FF0000"/>
+          <w:color w:val="000000" w:themeColor="text1"/>
+        </w:rPr>
+      </w:pPr>
+      <w:r>
+        <w:rPr>
+          <w:color w:val="000000" w:themeColor="text1"/>
         </w:rPr>
         <w:t>SHA1 (Exclusively for files, not directories) (Originally MD5 used, but not as strong)</w:t>
       </w:r>
@@ -832,47 +867,55 @@
     <w:p>
       <w:pPr>
         <w:rPr>
-          <w:color w:val="FF0000"/>
-        </w:rPr>
-      </w:pPr>
-      <w:r>
-        <w:rPr>
-          <w:color w:val="FF0000"/>
-        </w:rPr>
-        <w:t>From this, the user is prompted to begin verification of files. This is where the user can then go and make changes to the files and directories they want to.</w:t>
-      </w:r>
-    </w:p>
-    <w:p>
-      <w:pPr>
-        <w:rPr>
-          <w:color w:val="FF0000"/>
-        </w:rPr>
-      </w:pPr>
-      <w:r>
-        <w:rPr>
-          <w:color w:val="FF0000"/>
-        </w:rPr>
-        <w:t>After this we get into the verification process.</w:t>
-      </w:r>
-      <w:r>
-        <w:rPr>
-          <w:color w:val="FF0000"/>
-        </w:rPr>
-        <w:t xml:space="preserve"> This is where the program will go though and make comparisons against the verification file, returning the changes it incurs.</w:t>
-      </w:r>
-    </w:p>
-    <w:p>
-      <w:pPr>
-        <w:rPr>
-          <w:color w:val="FF0000"/>
-        </w:rPr>
-      </w:pPr>
-      <w:r>
-        <w:rPr>
-          <w:color w:val="FF0000"/>
-        </w:rPr>
-        <w:t>Along the way the program should log all the important actions that are being called.</w:t>
-      </w:r>
+          <w:color w:val="000000" w:themeColor="text1"/>
+        </w:rPr>
+      </w:pPr>
+      <w:r>
+        <w:rPr>
+          <w:color w:val="000000" w:themeColor="text1"/>
+        </w:rPr>
+        <w:t xml:space="preserve">The information from each file /directory is stored on a line of the verification file. </w:t>
+      </w:r>
+      <w:r>
+        <w:rPr>
+          <w:color w:val="000000" w:themeColor="text1"/>
+        </w:rPr>
+        <w:t xml:space="preserve">From this, the user is prompted to begin verification of files. This is where the user </w:t>
+      </w:r>
+      <w:r>
+        <w:rPr>
+          <w:color w:val="000000" w:themeColor="text1"/>
+        </w:rPr>
+        <w:t>is given the ability to make changes to files and directories.</w:t>
+      </w:r>
+      <w:r>
+        <w:rPr>
+          <w:color w:val="000000" w:themeColor="text1"/>
+        </w:rPr>
+        <w:t xml:space="preserve"> </w:t>
+      </w:r>
+      <w:r>
+        <w:rPr>
+          <w:color w:val="000000" w:themeColor="text1"/>
+        </w:rPr>
+        <w:t xml:space="preserve">After proceeding, the verification process begins and the lines of the verification file are compared against the current information of the files/directories. Once this has finished, the user will be prompted with </w:t>
+      </w:r>
+      <w:r>
+        <w:rPr>
+          <w:color w:val="000000" w:themeColor="text1"/>
+        </w:rPr>
+        <w:t>the number of failed cases. With this, the user can also display which explicit files did not match their verification file (hence have been altered).</w:t>
+      </w:r>
+    </w:p>
+    <w:p>
+      <w:pPr>
+        <w:pStyle w:val="Heading1"/>
+      </w:pPr>
+      <w:bookmarkStart w:id="3" w:name="_Toc7528623"/>
+      <w:r>
+        <w:t>Program Modules</w:t>
+      </w:r>
+      <w:bookmarkEnd w:id="3"/>
     </w:p>
     <w:tbl>
       <w:tblPr>
@@ -1088,11 +1131,11 @@
       <w:pPr>
         <w:pStyle w:val="Heading1"/>
       </w:pPr>
-      <w:bookmarkStart w:id="3" w:name="_Toc7257192"/>
+      <w:bookmarkStart w:id="4" w:name="_Toc7528624"/>
       <w:r>
         <w:t>Results</w:t>
       </w:r>
-      <w:bookmarkEnd w:id="3"/>
+      <w:bookmarkEnd w:id="4"/>
     </w:p>
     <w:p>
       <w:pPr>
@@ -1132,7 +1175,6 @@
     </w:p>
     <w:p>
       <w:r>
-        <w:lastRenderedPageBreak/>
         <w:t>...</w:t>
       </w:r>
     </w:p>
@@ -1230,6 +1272,7 @@
               <w:rPr>
                 <w:b w:val="0"/>
               </w:rPr>
+              <w:lastRenderedPageBreak/>
               <w:t>[Directory containing these files/directories</w:t>
             </w:r>
             <w:r>
@@ -1490,11 +1533,11 @@
       <w:pPr>
         <w:pStyle w:val="Heading1"/>
       </w:pPr>
-      <w:bookmarkStart w:id="4" w:name="_Toc7257193"/>
+      <w:bookmarkStart w:id="5" w:name="_Toc7528625"/>
       <w:r>
         <w:t>Summary</w:t>
       </w:r>
-      <w:bookmarkEnd w:id="4"/>
+      <w:bookmarkEnd w:id="5"/>
     </w:p>
     <w:p>
       <w:pPr>
@@ -1577,11 +1620,11 @@
       <w:pPr>
         <w:pStyle w:val="Heading1"/>
       </w:pPr>
-      <w:bookmarkStart w:id="5" w:name="_Toc7257194"/>
+      <w:bookmarkStart w:id="6" w:name="_Toc7528626"/>
       <w:r>
         <w:t>Appendix</w:t>
       </w:r>
-      <w:bookmarkEnd w:id="5"/>
+      <w:bookmarkEnd w:id="6"/>
     </w:p>
     <w:sectPr>
       <w:footerReference w:type="default" r:id="rId8"/>
@@ -3500,7 +3543,7 @@
 </file>
 
 <file path=customXml/itemProps1.xml><?xml version="1.0" encoding="utf-8"?>
-<ds:datastoreItem xmlns:ds="http://schemas.openxmlformats.org/officeDocument/2006/customXml" ds:itemID="{70D52104-44A7-49B8-B828-AF24DDDFF37D}">
+<ds:datastoreItem xmlns:ds="http://schemas.openxmlformats.org/officeDocument/2006/customXml" ds:itemID="{C1F3C775-A9EB-4AED-B6DC-C62A582AA59E}">
   <ds:schemaRefs>
     <ds:schemaRef ds:uri="http://schemas.openxmlformats.org/officeDocument/2006/bibliography"/>
   </ds:schemaRefs>

</xml_diff>

<commit_message>
Documentation almost finished (just missing some test cases)
</commit_message>
<xml_diff>
--- a/RedShL_Report.docx
+++ b/RedShL_Report.docx
@@ -170,7 +170,7 @@
           <w:r>
             <w:fldChar w:fldCharType="separate"/>
           </w:r>
-          <w:hyperlink w:anchor="_Toc7805405" w:history="1">
+          <w:hyperlink w:anchor="_Toc7877658" w:history="1">
             <w:r>
               <w:rPr>
                 <w:rStyle w:val="Hyperlink"/>
@@ -197,7 +197,7 @@
                 <w:noProof/>
                 <w:webHidden/>
               </w:rPr>
-              <w:instrText xml:space="preserve"> PAGEREF _Toc7805405 \h </w:instrText>
+              <w:instrText xml:space="preserve"> PAGEREF _Toc7877658 \h </w:instrText>
             </w:r>
             <w:r>
               <w:rPr>
@@ -238,13 +238,13 @@
               <w:noProof/>
             </w:rPr>
           </w:pPr>
-          <w:hyperlink w:anchor="_Toc7805406" w:history="1">
+          <w:hyperlink w:anchor="_Toc7877659" w:history="1">
             <w:r>
               <w:rPr>
                 <w:rStyle w:val="Hyperlink"/>
                 <w:noProof/>
               </w:rPr>
-              <w:t>How to Program Works</w:t>
+              <w:t>Program Functionality</w:t>
             </w:r>
             <w:r>
               <w:rPr>
@@ -265,7 +265,7 @@
                 <w:noProof/>
                 <w:webHidden/>
               </w:rPr>
-              <w:instrText xml:space="preserve"> PAGEREF _Toc7805406 \h </w:instrText>
+              <w:instrText xml:space="preserve"> PAGEREF _Toc7877659 \h </w:instrText>
             </w:r>
             <w:r>
               <w:rPr>
@@ -286,6 +286,278 @@
                 <w:webHidden/>
               </w:rPr>
               <w:t>3</w:t>
+            </w:r>
+            <w:r>
+              <w:rPr>
+                <w:noProof/>
+                <w:webHidden/>
+              </w:rPr>
+              <w:fldChar w:fldCharType="end"/>
+            </w:r>
+          </w:hyperlink>
+        </w:p>
+        <w:p>
+          <w:pPr>
+            <w:pStyle w:val="TOC2"/>
+            <w:tabs>
+              <w:tab w:val="right" w:leader="dot" w:pos="9016"/>
+            </w:tabs>
+            <w:rPr>
+              <w:noProof/>
+            </w:rPr>
+          </w:pPr>
+          <w:hyperlink w:anchor="_Toc7877660" w:history="1">
+            <w:r>
+              <w:rPr>
+                <w:rStyle w:val="Hyperlink"/>
+                <w:noProof/>
+              </w:rPr>
+              <w:t>RedShL</w:t>
+            </w:r>
+            <w:r>
+              <w:rPr>
+                <w:noProof/>
+                <w:webHidden/>
+              </w:rPr>
+              <w:tab/>
+            </w:r>
+            <w:r>
+              <w:rPr>
+                <w:noProof/>
+                <w:webHidden/>
+              </w:rPr>
+              <w:fldChar w:fldCharType="begin"/>
+            </w:r>
+            <w:r>
+              <w:rPr>
+                <w:noProof/>
+                <w:webHidden/>
+              </w:rPr>
+              <w:instrText xml:space="preserve"> PAGEREF _Toc7877660 \h </w:instrText>
+            </w:r>
+            <w:r>
+              <w:rPr>
+                <w:noProof/>
+                <w:webHidden/>
+              </w:rPr>
+            </w:r>
+            <w:r>
+              <w:rPr>
+                <w:noProof/>
+                <w:webHidden/>
+              </w:rPr>
+              <w:fldChar w:fldCharType="separate"/>
+            </w:r>
+            <w:r>
+              <w:rPr>
+                <w:noProof/>
+                <w:webHidden/>
+              </w:rPr>
+              <w:t>3</w:t>
+            </w:r>
+            <w:r>
+              <w:rPr>
+                <w:noProof/>
+                <w:webHidden/>
+              </w:rPr>
+              <w:fldChar w:fldCharType="end"/>
+            </w:r>
+          </w:hyperlink>
+        </w:p>
+        <w:p>
+          <w:pPr>
+            <w:pStyle w:val="TOC2"/>
+            <w:tabs>
+              <w:tab w:val="right" w:leader="dot" w:pos="9016"/>
+            </w:tabs>
+            <w:rPr>
+              <w:noProof/>
+            </w:rPr>
+          </w:pPr>
+          <w:hyperlink w:anchor="_Toc7877661" w:history="1">
+            <w:r>
+              <w:rPr>
+                <w:rStyle w:val="Hyperlink"/>
+                <w:noProof/>
+              </w:rPr>
+              <w:t>Flags</w:t>
+            </w:r>
+            <w:r>
+              <w:rPr>
+                <w:noProof/>
+                <w:webHidden/>
+              </w:rPr>
+              <w:tab/>
+            </w:r>
+            <w:r>
+              <w:rPr>
+                <w:noProof/>
+                <w:webHidden/>
+              </w:rPr>
+              <w:fldChar w:fldCharType="begin"/>
+            </w:r>
+            <w:r>
+              <w:rPr>
+                <w:noProof/>
+                <w:webHidden/>
+              </w:rPr>
+              <w:instrText xml:space="preserve"> PAGEREF _Toc7877661 \h </w:instrText>
+            </w:r>
+            <w:r>
+              <w:rPr>
+                <w:noProof/>
+                <w:webHidden/>
+              </w:rPr>
+            </w:r>
+            <w:r>
+              <w:rPr>
+                <w:noProof/>
+                <w:webHidden/>
+              </w:rPr>
+              <w:fldChar w:fldCharType="separate"/>
+            </w:r>
+            <w:r>
+              <w:rPr>
+                <w:noProof/>
+                <w:webHidden/>
+              </w:rPr>
+              <w:t>3</w:t>
+            </w:r>
+            <w:r>
+              <w:rPr>
+                <w:noProof/>
+                <w:webHidden/>
+              </w:rPr>
+              <w:fldChar w:fldCharType="end"/>
+            </w:r>
+          </w:hyperlink>
+        </w:p>
+        <w:p>
+          <w:pPr>
+            <w:pStyle w:val="TOC2"/>
+            <w:tabs>
+              <w:tab w:val="right" w:leader="dot" w:pos="9016"/>
+            </w:tabs>
+            <w:rPr>
+              <w:noProof/>
+            </w:rPr>
+          </w:pPr>
+          <w:hyperlink w:anchor="_Toc7877662" w:history="1">
+            <w:r>
+              <w:rPr>
+                <w:rStyle w:val="Hyperlink"/>
+                <w:noProof/>
+              </w:rPr>
+              <w:t>State</w:t>
+            </w:r>
+            <w:r>
+              <w:rPr>
+                <w:noProof/>
+                <w:webHidden/>
+              </w:rPr>
+              <w:tab/>
+            </w:r>
+            <w:r>
+              <w:rPr>
+                <w:noProof/>
+                <w:webHidden/>
+              </w:rPr>
+              <w:fldChar w:fldCharType="begin"/>
+            </w:r>
+            <w:r>
+              <w:rPr>
+                <w:noProof/>
+                <w:webHidden/>
+              </w:rPr>
+              <w:instrText xml:space="preserve"> PAGEREF _Toc7877662 \h </w:instrText>
+            </w:r>
+            <w:r>
+              <w:rPr>
+                <w:noProof/>
+                <w:webHidden/>
+              </w:rPr>
+            </w:r>
+            <w:r>
+              <w:rPr>
+                <w:noProof/>
+                <w:webHidden/>
+              </w:rPr>
+              <w:fldChar w:fldCharType="separate"/>
+            </w:r>
+            <w:r>
+              <w:rPr>
+                <w:noProof/>
+                <w:webHidden/>
+              </w:rPr>
+              <w:t>3</w:t>
+            </w:r>
+            <w:r>
+              <w:rPr>
+                <w:noProof/>
+                <w:webHidden/>
+              </w:rPr>
+              <w:fldChar w:fldCharType="end"/>
+            </w:r>
+          </w:hyperlink>
+        </w:p>
+        <w:p>
+          <w:pPr>
+            <w:pStyle w:val="TOC2"/>
+            <w:tabs>
+              <w:tab w:val="right" w:leader="dot" w:pos="9016"/>
+            </w:tabs>
+            <w:rPr>
+              <w:noProof/>
+            </w:rPr>
+          </w:pPr>
+          <w:hyperlink w:anchor="_Toc7877663" w:history="1">
+            <w:r>
+              <w:rPr>
+                <w:rStyle w:val="Hyperlink"/>
+                <w:noProof/>
+              </w:rPr>
+              <w:t>Verification</w:t>
+            </w:r>
+            <w:r>
+              <w:rPr>
+                <w:noProof/>
+                <w:webHidden/>
+              </w:rPr>
+              <w:tab/>
+            </w:r>
+            <w:r>
+              <w:rPr>
+                <w:noProof/>
+                <w:webHidden/>
+              </w:rPr>
+              <w:fldChar w:fldCharType="begin"/>
+            </w:r>
+            <w:r>
+              <w:rPr>
+                <w:noProof/>
+                <w:webHidden/>
+              </w:rPr>
+              <w:instrText xml:space="preserve"> PAGEREF _Toc7877663 \h </w:instrText>
+            </w:r>
+            <w:r>
+              <w:rPr>
+                <w:noProof/>
+                <w:webHidden/>
+              </w:rPr>
+            </w:r>
+            <w:r>
+              <w:rPr>
+                <w:noProof/>
+                <w:webHidden/>
+              </w:rPr>
+              <w:fldChar w:fldCharType="separate"/>
+            </w:r>
+            <w:r>
+              <w:rPr>
+                <w:noProof/>
+                <w:webHidden/>
+              </w:rPr>
+              <w:t>4</w:t>
             </w:r>
             <w:r>
               <w:rPr>
@@ -306,7 +578,7 @@
               <w:noProof/>
             </w:rPr>
           </w:pPr>
-          <w:hyperlink w:anchor="_Toc7805407" w:history="1">
+          <w:hyperlink w:anchor="_Toc7877664" w:history="1">
             <w:r>
               <w:rPr>
                 <w:rStyle w:val="Hyperlink"/>
@@ -333,7 +605,7 @@
                 <w:noProof/>
                 <w:webHidden/>
               </w:rPr>
-              <w:instrText xml:space="preserve"> PAGEREF _Toc7805407 \h </w:instrText>
+              <w:instrText xml:space="preserve"> PAGEREF _Toc7877664 \h </w:instrText>
             </w:r>
             <w:r>
               <w:rPr>
@@ -353,7 +625,7 @@
                 <w:noProof/>
                 <w:webHidden/>
               </w:rPr>
-              <w:t>3</w:t>
+              <w:t>4</w:t>
             </w:r>
             <w:r>
               <w:rPr>
@@ -374,13 +646,13 @@
               <w:noProof/>
             </w:rPr>
           </w:pPr>
-          <w:hyperlink w:anchor="_Toc7805408" w:history="1">
+          <w:hyperlink w:anchor="_Toc7877665" w:history="1">
             <w:r>
               <w:rPr>
                 <w:rStyle w:val="Hyperlink"/>
                 <w:noProof/>
               </w:rPr>
-              <w:t>Results</w:t>
+              <w:t>Explanation of Function Modules</w:t>
             </w:r>
             <w:r>
               <w:rPr>
@@ -401,7 +673,7 @@
                 <w:noProof/>
                 <w:webHidden/>
               </w:rPr>
-              <w:instrText xml:space="preserve"> PAGEREF _Toc7805408 \h </w:instrText>
+              <w:instrText xml:space="preserve"> PAGEREF _Toc7877665 \h </w:instrText>
             </w:r>
             <w:r>
               <w:rPr>
@@ -442,12 +714,80 @@
               <w:noProof/>
             </w:rPr>
           </w:pPr>
-          <w:hyperlink w:anchor="_Toc7805409" w:history="1">
+          <w:hyperlink w:anchor="_Toc7877666" w:history="1">
             <w:r>
               <w:rPr>
                 <w:rStyle w:val="Hyperlink"/>
                 <w:noProof/>
               </w:rPr>
+              <w:t>Results</w:t>
+            </w:r>
+            <w:r>
+              <w:rPr>
+                <w:noProof/>
+                <w:webHidden/>
+              </w:rPr>
+              <w:tab/>
+            </w:r>
+            <w:r>
+              <w:rPr>
+                <w:noProof/>
+                <w:webHidden/>
+              </w:rPr>
+              <w:fldChar w:fldCharType="begin"/>
+            </w:r>
+            <w:r>
+              <w:rPr>
+                <w:noProof/>
+                <w:webHidden/>
+              </w:rPr>
+              <w:instrText xml:space="preserve"> PAGEREF _Toc7877666 \h </w:instrText>
+            </w:r>
+            <w:r>
+              <w:rPr>
+                <w:noProof/>
+                <w:webHidden/>
+              </w:rPr>
+            </w:r>
+            <w:r>
+              <w:rPr>
+                <w:noProof/>
+                <w:webHidden/>
+              </w:rPr>
+              <w:fldChar w:fldCharType="separate"/>
+            </w:r>
+            <w:r>
+              <w:rPr>
+                <w:noProof/>
+                <w:webHidden/>
+              </w:rPr>
+              <w:t>4</w:t>
+            </w:r>
+            <w:r>
+              <w:rPr>
+                <w:noProof/>
+                <w:webHidden/>
+              </w:rPr>
+              <w:fldChar w:fldCharType="end"/>
+            </w:r>
+          </w:hyperlink>
+        </w:p>
+        <w:p>
+          <w:pPr>
+            <w:pStyle w:val="TOC1"/>
+            <w:tabs>
+              <w:tab w:val="right" w:leader="dot" w:pos="9016"/>
+            </w:tabs>
+            <w:rPr>
+              <w:noProof/>
+            </w:rPr>
+          </w:pPr>
+          <w:hyperlink w:anchor="_Toc7877667" w:history="1">
+            <w:r>
+              <w:rPr>
+                <w:rStyle w:val="Hyperlink"/>
+                <w:noProof/>
+              </w:rPr>
               <w:t>Summary</w:t>
             </w:r>
             <w:r>
@@ -469,7 +809,7 @@
                 <w:noProof/>
                 <w:webHidden/>
               </w:rPr>
-              <w:instrText xml:space="preserve"> PAGEREF _Toc7805409 \h </w:instrText>
+              <w:instrText xml:space="preserve"> PAGEREF _Toc7877667 \h </w:instrText>
             </w:r>
             <w:r>
               <w:rPr>
@@ -514,35 +854,31 @@
     </w:sdt>
     <w:p/>
     <w:p/>
+    <w:p/>
+    <w:p/>
+    <w:p/>
+    <w:p/>
+    <w:p/>
+    <w:p/>
+    <w:p/>
+    <w:p/>
+    <w:p/>
+    <w:p/>
+    <w:p/>
+    <w:p/>
+    <w:p/>
+    <w:p/>
+    <w:p/>
+    <w:p/>
     <w:p>
       <w:bookmarkStart w:id="0" w:name="_GoBack"/>
       <w:bookmarkEnd w:id="0"/>
     </w:p>
-    <w:p/>
-    <w:p/>
-    <w:p/>
-    <w:p/>
-    <w:p/>
-    <w:p/>
-    <w:p/>
-    <w:p/>
-    <w:p/>
-    <w:p/>
-    <w:p/>
-    <w:p/>
-    <w:p/>
-    <w:p/>
-    <w:p/>
-    <w:p/>
-    <w:p/>
-    <w:p/>
-    <w:p/>
-    <w:p/>
     <w:p>
       <w:pPr>
         <w:pStyle w:val="Heading1"/>
       </w:pPr>
-      <w:bookmarkStart w:id="1" w:name="_Toc7805405"/>
+      <w:bookmarkStart w:id="1" w:name="_Toc7877658"/>
       <w:r>
         <w:lastRenderedPageBreak/>
         <w:t>Introduction</w:t>
@@ -557,7 +893,13 @@
         <w:t>was designed</w:t>
       </w:r>
       <w:r>
-        <w:t xml:space="preserve"> to detect changes to a given set of files and directories.</w:t>
+        <w:t xml:space="preserve"> to detect changes to a given set of files and directories</w:t>
+      </w:r>
+      <w:r>
+        <w:t xml:space="preserve"> within a Unix operating system</w:t>
+      </w:r>
+      <w:r>
+        <w:t>.</w:t>
       </w:r>
       <w:r>
         <w:t xml:space="preserve"> It evaluated this by creating a verification file that could be used as a base case comparison to potential changes. </w:t>
@@ -591,46 +933,55 @@
       <w:pPr>
         <w:pStyle w:val="Heading1"/>
       </w:pPr>
-      <w:bookmarkStart w:id="2" w:name="_Toc7805406"/>
-      <w:r>
-        <w:t>How to Program Works</w:t>
+      <w:bookmarkStart w:id="2" w:name="_Toc7877659"/>
+      <w:r>
+        <w:t>Program Functionality</w:t>
       </w:r>
       <w:bookmarkEnd w:id="2"/>
     </w:p>
     <w:p>
-      <w:r>
-        <w:t xml:space="preserve"> </w:t>
-      </w:r>
-      <w:r>
-        <w:rPr>
-          <w:highlight w:val="yellow"/>
-        </w:rPr>
-        <w:t>+ [Requires an update to better discuss the option features</w:t>
-      </w:r>
-      <w:r>
-        <w:rPr>
-          <w:highlight w:val="yellow"/>
-        </w:rPr>
-        <w:t>. Will improve this after I study the program more.</w:t>
-      </w:r>
-      <w:r>
-        <w:rPr>
-          <w:highlight w:val="yellow"/>
-        </w:rPr>
-        <w:t>]</w:t>
-      </w:r>
-    </w:p>
-    <w:p>
-      <w:pPr>
-        <w:rPr>
-          <w:color w:val="000000" w:themeColor="text1"/>
-        </w:rPr>
-      </w:pPr>
-      <w:r>
-        <w:rPr>
-          <w:color w:val="000000" w:themeColor="text1"/>
-        </w:rPr>
-        <w:t>Firstly, the program receives a directory. This directory will act as a base case state for the verification to occur. Next, a verification file is created. It includes the following information of each file/directory:</w:t>
+      <w:pPr>
+        <w:pStyle w:val="Heading2"/>
+      </w:pPr>
+      <w:bookmarkStart w:id="3" w:name="_Toc7877660"/>
+      <w:r>
+        <w:t>RedShL</w:t>
+      </w:r>
+      <w:bookmarkEnd w:id="3"/>
+    </w:p>
+    <w:p>
+      <w:r>
+        <w:t>RedShL acted as the main of the program and tied the flags, state and verification modules together. Firstly, it parses user input into the flags function to discover which options are being called and if they are valid. From this, the program decides which functions to call, based on which flags were used. Each valid call will always result in the creation of a verification state and applying a verification check to the directory.</w:t>
+      </w:r>
+    </w:p>
+    <w:p>
+      <w:pPr>
+        <w:pStyle w:val="Heading2"/>
+      </w:pPr>
+      <w:bookmarkStart w:id="4" w:name="_Toc7877661"/>
+      <w:r>
+        <w:t>Flags</w:t>
+      </w:r>
+      <w:bookmarkEnd w:id="4"/>
+    </w:p>
+    <w:p>
+      <w:r>
+        <w:t>Flags allowed the tracking of input option flags. Here, here program checked each argument of the input user parameters against the valid candidate option cases. When a valid case is met, its specific variables are stored. Furthermore, error checking allowed the detection of incorrect option parameters and warned the user when they were input.</w:t>
+      </w:r>
+    </w:p>
+    <w:p>
+      <w:pPr>
+        <w:pStyle w:val="Heading2"/>
+      </w:pPr>
+      <w:bookmarkStart w:id="5" w:name="_Toc7877662"/>
+      <w:r>
+        <w:t>State</w:t>
+      </w:r>
+      <w:bookmarkEnd w:id="5"/>
+    </w:p>
+    <w:p>
+      <w:r>
+        <w:t>State allowed the creation of the verification file. Here, for each file/directory, the program stored the following in each line as a string:</w:t>
       </w:r>
     </w:p>
     <w:p>
@@ -666,7 +1017,7 @@
         <w:rPr>
           <w:color w:val="000000" w:themeColor="text1"/>
         </w:rPr>
-        <w:t>Name</w:t>
+        <w:t>File name</w:t>
       </w:r>
     </w:p>
     <w:p>
@@ -684,19 +1035,7 @@
         <w:rPr>
           <w:color w:val="000000" w:themeColor="text1"/>
         </w:rPr>
-        <w:t>Basename (Esse</w:t>
-      </w:r>
-      <w:r>
-        <w:rPr>
-          <w:color w:val="000000" w:themeColor="text1"/>
-        </w:rPr>
-        <w:t>ntially the filename</w:t>
-      </w:r>
-      <w:r>
-        <w:rPr>
-          <w:color w:val="000000" w:themeColor="text1"/>
-        </w:rPr>
-        <w:t>, taken from the location path)</w:t>
+        <w:t>Absolute Path</w:t>
       </w:r>
     </w:p>
     <w:p>
@@ -714,7 +1053,7 @@
         <w:rPr>
           <w:color w:val="000000" w:themeColor="text1"/>
         </w:rPr>
-        <w:t>Absolute Path</w:t>
+        <w:t>File type</w:t>
       </w:r>
     </w:p>
     <w:p>
@@ -809,6 +1148,22 @@
     </w:p>
     <w:p>
       <w:pPr>
+        <w:ind w:left="360"/>
+        <w:rPr>
+          <w:i/>
+          <w:color w:val="000000" w:themeColor="text1"/>
+        </w:rPr>
+      </w:pPr>
+      <w:r>
+        <w:rPr>
+          <w:i/>
+          <w:color w:val="000000" w:themeColor="text1"/>
+        </w:rPr>
+        <w:t>Exclusively for files and not directories:</w:t>
+      </w:r>
+    </w:p>
+    <w:p>
+      <w:pPr>
         <w:pStyle w:val="ListParagraph"/>
         <w:numPr>
           <w:ilvl w:val="0"/>
@@ -822,11 +1177,16 @@
         <w:rPr>
           <w:color w:val="000000" w:themeColor="text1"/>
         </w:rPr>
-        <w:t>SHA1 (Exclusively for files, not directories) (Originally MD5 used, but not as strong)</w:t>
-      </w:r>
-    </w:p>
-    <w:p>
-      <w:pPr>
+        <w:t>SHA1</w:t>
+      </w:r>
+    </w:p>
+    <w:p>
+      <w:pPr>
+        <w:pStyle w:val="ListParagraph"/>
+        <w:numPr>
+          <w:ilvl w:val="0"/>
+          <w:numId w:val="6"/>
+        </w:numPr>
         <w:rPr>
           <w:color w:val="000000" w:themeColor="text1"/>
         </w:rPr>
@@ -835,68 +1195,59 @@
         <w:rPr>
           <w:color w:val="000000" w:themeColor="text1"/>
         </w:rPr>
-        <w:t xml:space="preserve">The information from each file /directory is stored on a line of the verification file. </w:t>
-      </w:r>
-      <w:r>
-        <w:rPr>
-          <w:color w:val="000000" w:themeColor="text1"/>
-        </w:rPr>
-        <w:t xml:space="preserve">From this, the user is prompted to begin verification of files. This is where the user </w:t>
-      </w:r>
-      <w:r>
-        <w:rPr>
-          <w:color w:val="000000" w:themeColor="text1"/>
-        </w:rPr>
-        <w:t>is given the ability to make changes to files and directories.</w:t>
-      </w:r>
-      <w:r>
-        <w:rPr>
-          <w:color w:val="000000" w:themeColor="text1"/>
-        </w:rPr>
-        <w:t xml:space="preserve"> </w:t>
-      </w:r>
-      <w:r>
-        <w:rPr>
-          <w:color w:val="000000" w:themeColor="text1"/>
-        </w:rPr>
-        <w:t xml:space="preserve">After proceeding, the verification process begins and the lines of the verification file are compared against the current information of the files/directories. Once this has finished, the user will be prompted with </w:t>
-      </w:r>
-      <w:r>
-        <w:rPr>
-          <w:color w:val="000000" w:themeColor="text1"/>
-        </w:rPr>
-        <w:t>the number of failed cases. With this, the user can also display which explicit files did not match their verification file (hence have been altered).</w:t>
+        <w:t>Word count</w:t>
+      </w:r>
+    </w:p>
+    <w:p>
+      <w:r>
+        <w:t>With this, the program now has a record of the initial state of the files that will become tracked and can use it during the verification process.</w:t>
+      </w:r>
+    </w:p>
+    <w:p>
+      <w:pPr>
+        <w:pStyle w:val="Heading2"/>
+      </w:pPr>
+      <w:bookmarkStart w:id="6" w:name="_Toc7877663"/>
+      <w:r>
+        <w:t>Verification</w:t>
+      </w:r>
+      <w:bookmarkEnd w:id="6"/>
+    </w:p>
+    <w:p>
+      <w:r>
+        <w:t>After the user has (optionally) made changes to the files, the verification module provides the comparisons with the verification file and the potentially changed files. This functions by reading in the files from the potentially changed files and comparing them against the known verification file state.</w:t>
       </w:r>
     </w:p>
     <w:p>
       <w:pPr>
         <w:pStyle w:val="Heading1"/>
       </w:pPr>
-      <w:bookmarkStart w:id="3" w:name="_Toc7805407"/>
-      <w:r>
+      <w:bookmarkStart w:id="7" w:name="_Toc7877664"/>
+      <w:r>
+        <w:lastRenderedPageBreak/>
         <w:t>Program Modules</w:t>
       </w:r>
-      <w:bookmarkEnd w:id="3"/>
+      <w:bookmarkEnd w:id="7"/>
     </w:p>
     <w:tbl>
       <w:tblPr>
         <w:tblStyle w:val="PlainTable1"/>
-        <w:tblW w:w="9493" w:type="dxa"/>
+        <w:tblW w:w="9657" w:type="dxa"/>
         <w:tblLook w:val="04A0" w:firstRow="1" w:lastRow="0" w:firstColumn="1" w:lastColumn="0" w:noHBand="0" w:noVBand="1"/>
       </w:tblPr>
       <w:tblGrid>
-        <w:gridCol w:w="1980"/>
-        <w:gridCol w:w="7513"/>
+        <w:gridCol w:w="2014"/>
+        <w:gridCol w:w="7643"/>
       </w:tblGrid>
       <w:tr>
         <w:trPr>
           <w:cnfStyle w:val="100000000000" w:firstRow="1" w:lastRow="0" w:firstColumn="0" w:lastColumn="0" w:oddVBand="0" w:evenVBand="0" w:oddHBand="0" w:evenHBand="0" w:firstRowFirstColumn="0" w:firstRowLastColumn="0" w:lastRowFirstColumn="0" w:lastRowLastColumn="0"/>
-          <w:trHeight w:val="255"/>
+          <w:trHeight w:val="370"/>
         </w:trPr>
         <w:tc>
           <w:tcPr>
             <w:cnfStyle w:val="001000000000" w:firstRow="0" w:lastRow="0" w:firstColumn="1" w:lastColumn="0" w:oddVBand="0" w:evenVBand="0" w:oddHBand="0" w:evenHBand="0" w:firstRowFirstColumn="0" w:firstRowLastColumn="0" w:lastRowFirstColumn="0" w:lastRowLastColumn="0"/>
-            <w:tcW w:w="1980" w:type="dxa"/>
+            <w:tcW w:w="2014" w:type="dxa"/>
           </w:tcPr>
           <w:p>
             <w:pPr>
@@ -909,7 +1260,7 @@
         </w:tc>
         <w:tc>
           <w:tcPr>
-            <w:tcW w:w="7513" w:type="dxa"/>
+            <w:tcW w:w="7643" w:type="dxa"/>
           </w:tcPr>
           <w:p>
             <w:pPr>
@@ -924,12 +1275,12 @@
       <w:tr>
         <w:trPr>
           <w:cnfStyle w:val="000000100000" w:firstRow="0" w:lastRow="0" w:firstColumn="0" w:lastColumn="0" w:oddVBand="0" w:evenVBand="0" w:oddHBand="1" w:evenHBand="0" w:firstRowFirstColumn="0" w:firstRowLastColumn="0" w:lastRowFirstColumn="0" w:lastRowLastColumn="0"/>
-          <w:trHeight w:val="739"/>
+          <w:trHeight w:val="1075"/>
         </w:trPr>
         <w:tc>
           <w:tcPr>
             <w:cnfStyle w:val="001000000000" w:firstRow="0" w:lastRow="0" w:firstColumn="1" w:lastColumn="0" w:oddVBand="0" w:evenVBand="0" w:oddHBand="0" w:evenHBand="0" w:firstRowFirstColumn="0" w:firstRowLastColumn="0" w:lastRowFirstColumn="0" w:lastRowLastColumn="0"/>
-            <w:tcW w:w="1980" w:type="dxa"/>
+            <w:tcW w:w="2014" w:type="dxa"/>
           </w:tcPr>
           <w:p>
             <w:pPr>
@@ -948,7 +1299,7 @@
         </w:tc>
         <w:tc>
           <w:tcPr>
-            <w:tcW w:w="7513" w:type="dxa"/>
+            <w:tcW w:w="7643" w:type="dxa"/>
           </w:tcPr>
           <w:p>
             <w:pPr>
@@ -957,17 +1308,20 @@
             <w:r>
               <w:t>Create a verification file called “name”.</w:t>
             </w:r>
+            <w:r>
+              <w:t xml:space="preserve"> This assumes a verification file has not yet been created.</w:t>
+            </w:r>
           </w:p>
         </w:tc>
       </w:tr>
       <w:tr>
         <w:trPr>
-          <w:trHeight w:val="739"/>
+          <w:trHeight w:val="1075"/>
         </w:trPr>
         <w:tc>
           <w:tcPr>
             <w:cnfStyle w:val="001000000000" w:firstRow="0" w:lastRow="0" w:firstColumn="1" w:lastColumn="0" w:oddVBand="0" w:evenVBand="0" w:oddHBand="0" w:evenHBand="0" w:firstRowFirstColumn="0" w:firstRowLastColumn="0" w:lastRowFirstColumn="0" w:lastRowLastColumn="0"/>
-            <w:tcW w:w="1980" w:type="dxa"/>
+            <w:tcW w:w="2014" w:type="dxa"/>
           </w:tcPr>
           <w:p>
             <w:pPr>
@@ -986,7 +1340,7 @@
         </w:tc>
         <w:tc>
           <w:tcPr>
-            <w:tcW w:w="7513" w:type="dxa"/>
+            <w:tcW w:w="7643" w:type="dxa"/>
           </w:tcPr>
           <w:p>
             <w:pPr>
@@ -997,6 +1351,9 @@
             </w:r>
             <w:r>
               <w:t xml:space="preserve"> on screen and saved to an output file.</w:t>
+            </w:r>
+            <w:r>
+              <w:t xml:space="preserve"> This assumes a verification file has already been called (however, does not yet contain the state mapping).</w:t>
             </w:r>
           </w:p>
         </w:tc>
@@ -1004,12 +1361,12 @@
       <w:tr>
         <w:trPr>
           <w:cnfStyle w:val="000000100000" w:firstRow="0" w:lastRow="0" w:firstColumn="0" w:lastColumn="0" w:oddVBand="0" w:evenVBand="0" w:oddHBand="1" w:evenHBand="0" w:firstRowFirstColumn="0" w:firstRowLastColumn="0" w:lastRowFirstColumn="0" w:lastRowLastColumn="0"/>
-          <w:trHeight w:val="739"/>
+          <w:trHeight w:val="1075"/>
         </w:trPr>
         <w:tc>
           <w:tcPr>
             <w:cnfStyle w:val="001000000000" w:firstRow="0" w:lastRow="0" w:firstColumn="1" w:lastColumn="0" w:oddVBand="0" w:evenVBand="0" w:oddHBand="0" w:evenHBand="0" w:firstRowFirstColumn="0" w:firstRowLastColumn="0" w:lastRowFirstColumn="0" w:lastRowLastColumn="0"/>
-            <w:tcW w:w="1980" w:type="dxa"/>
+            <w:tcW w:w="2014" w:type="dxa"/>
           </w:tcPr>
           <w:p>
             <w:pPr>
@@ -1034,7 +1391,7 @@
         </w:tc>
         <w:tc>
           <w:tcPr>
-            <w:tcW w:w="7513" w:type="dxa"/>
+            <w:tcW w:w="7643" w:type="dxa"/>
           </w:tcPr>
           <w:p>
             <w:pPr>
@@ -1043,17 +1400,29 @@
             <w:r>
               <w:t xml:space="preserve">Choose a directory to track (skipping user input) </w:t>
             </w:r>
+            <w:r>
+              <w:t xml:space="preserve">. This is used to specifically </w:t>
+            </w:r>
+            <w:r>
+              <w:t>tell the program</w:t>
+            </w:r>
+            <w:r>
+              <w:t xml:space="preserve"> which directory will be tracked</w:t>
+            </w:r>
+            <w:r>
+              <w:t xml:space="preserve"> without needing the user input.</w:t>
+            </w:r>
           </w:p>
         </w:tc>
       </w:tr>
       <w:tr>
         <w:trPr>
-          <w:trHeight w:val="739"/>
+          <w:trHeight w:val="1075"/>
         </w:trPr>
         <w:tc>
           <w:tcPr>
             <w:cnfStyle w:val="001000000000" w:firstRow="0" w:lastRow="0" w:firstColumn="1" w:lastColumn="0" w:oddVBand="0" w:evenVBand="0" w:oddHBand="0" w:evenHBand="0" w:firstRowFirstColumn="0" w:firstRowLastColumn="0" w:lastRowFirstColumn="0" w:lastRowLastColumn="0"/>
-            <w:tcW w:w="1980" w:type="dxa"/>
+            <w:tcW w:w="2014" w:type="dxa"/>
           </w:tcPr>
           <w:p>
             <w:pPr>
@@ -1072,7 +1441,7 @@
         </w:tc>
         <w:tc>
           <w:tcPr>
-            <w:tcW w:w="7513" w:type="dxa"/>
+            <w:tcW w:w="7643" w:type="dxa"/>
           </w:tcPr>
           <w:p>
             <w:pPr>
@@ -1080,6 +1449,9 @@
             </w:pPr>
             <w:r>
               <w:t>Select a pre-existing verification file to use against the current state</w:t>
+            </w:r>
+            <w:r>
+              <w:t>. This is used when the user already has an existing verification file, hence, does not need to create a new state mapping.</w:t>
             </w:r>
           </w:p>
         </w:tc>
@@ -1087,12 +1459,12 @@
       <w:tr>
         <w:trPr>
           <w:cnfStyle w:val="000000100000" w:firstRow="0" w:lastRow="0" w:firstColumn="0" w:lastColumn="0" w:oddVBand="0" w:evenVBand="0" w:oddHBand="1" w:evenHBand="0" w:firstRowFirstColumn="0" w:firstRowLastColumn="0" w:lastRowFirstColumn="0" w:lastRowLastColumn="0"/>
-          <w:trHeight w:val="739"/>
+          <w:trHeight w:val="1075"/>
         </w:trPr>
         <w:tc>
           <w:tcPr>
             <w:cnfStyle w:val="001000000000" w:firstRow="0" w:lastRow="0" w:firstColumn="1" w:lastColumn="0" w:oddVBand="0" w:evenVBand="0" w:oddHBand="0" w:evenHBand="0" w:firstRowFirstColumn="0" w:firstRowLastColumn="0" w:lastRowFirstColumn="0" w:lastRowLastColumn="0"/>
-            <w:tcW w:w="1980" w:type="dxa"/>
+            <w:tcW w:w="2014" w:type="dxa"/>
           </w:tcPr>
           <w:p>
             <w:pPr>
@@ -1117,7 +1489,7 @@
         </w:tc>
         <w:tc>
           <w:tcPr>
-            <w:tcW w:w="7513" w:type="dxa"/>
+            <w:tcW w:w="7643" w:type="dxa"/>
           </w:tcPr>
           <w:p>
             <w:pPr>
@@ -1126,6 +1498,9 @@
             <w:r>
               <w:t>Display a help message explaining how to use the program</w:t>
             </w:r>
+            <w:r>
+              <w:t>. This lists all the  program modules the user has access to.</w:t>
+            </w:r>
           </w:p>
         </w:tc>
       </w:tr>
@@ -1175,19 +1550,52 @@
       <w:pPr>
         <w:pStyle w:val="Heading1"/>
       </w:pPr>
-      <w:bookmarkStart w:id="4" w:name="_Toc7805408"/>
-      <w:r>
-        <w:lastRenderedPageBreak/>
+      <w:bookmarkStart w:id="8" w:name="_Toc7877665"/>
+      <w:r>
+        <w:t>Explanation of Function Modules</w:t>
+      </w:r>
+      <w:bookmarkEnd w:id="8"/>
+    </w:p>
+    <w:p>
+      <w:pPr>
+        <w:pStyle w:val="Heading1"/>
+      </w:pPr>
+      <w:bookmarkStart w:id="9" w:name="_Toc7877666"/>
+      <w:r>
         <w:t>Results</w:t>
       </w:r>
-      <w:bookmarkEnd w:id="4"/>
+      <w:bookmarkEnd w:id="9"/>
     </w:p>
     <w:p>
       <w:r>
         <w:rPr>
           <w:highlight w:val="yellow"/>
         </w:rPr>
-        <w:t>+ [Discuss if everything in the program works correctly]</w:t>
+        <w:t>+ [</w:t>
+      </w:r>
+      <w:r>
+        <w:rPr>
+          <w:highlight w:val="yellow"/>
+        </w:rPr>
+        <w:t>Briefly d</w:t>
+      </w:r>
+      <w:r>
+        <w:rPr>
+          <w:highlight w:val="yellow"/>
+        </w:rPr>
+        <w:t>iscuss if everything in the program works correctly</w:t>
+      </w:r>
+      <w:r>
+        <w:rPr>
+          <w:highlight w:val="yellow"/>
+        </w:rPr>
+        <w:t>. If not, what didn’t?</w:t>
+      </w:r>
+      <w:r>
+        <w:rPr>
+          <w:highlight w:val="yellow"/>
+        </w:rPr>
+        <w:t>]</w:t>
       </w:r>
     </w:p>
     <w:p>
@@ -1277,10 +1685,7 @@
               <w:rPr>
                 <w:b w:val="0"/>
               </w:rPr>
-              <w:t>[Directory containing these files/directories</w:t>
-            </w:r>
-            <w:r>
-              <w:t>]</w:t>
+              <w:t>-c my_verification</w:t>
             </w:r>
           </w:p>
         </w:tc>
@@ -1342,117 +1747,6 @@
           </w:p>
         </w:tc>
       </w:tr>
-      <w:tr>
-        <w:trPr>
-          <w:trHeight w:val="741"/>
-        </w:trPr>
-        <w:tc>
-          <w:tcPr>
-            <w:cnfStyle w:val="001000000000" w:firstRow="0" w:lastRow="0" w:firstColumn="1" w:lastColumn="0" w:oddVBand="0" w:evenVBand="0" w:oddHBand="0" w:evenHBand="0" w:firstRowFirstColumn="0" w:firstRowLastColumn="0" w:lastRowFirstColumn="0" w:lastRowLastColumn="0"/>
-            <w:tcW w:w="2360" w:type="dxa"/>
-          </w:tcPr>
-          <w:p>
-            <w:pPr>
-              <w:rPr>
-                <w:b w:val="0"/>
-              </w:rPr>
-            </w:pPr>
-            <w:r>
-              <w:rPr>
-                <w:b w:val="0"/>
-              </w:rPr>
-              <w:t>[Directory containing these files/directories</w:t>
-            </w:r>
-            <w:r>
-              <w:t>]</w:t>
-            </w:r>
-          </w:p>
-        </w:tc>
-        <w:tc>
-          <w:tcPr>
-            <w:tcW w:w="2361" w:type="dxa"/>
-          </w:tcPr>
-          <w:p>
-            <w:pPr>
-              <w:pStyle w:val="ListParagraph"/>
-              <w:numPr>
-                <w:ilvl w:val="0"/>
-                <w:numId w:val="3"/>
-              </w:numPr>
-              <w:cnfStyle w:val="000000000000" w:firstRow="0" w:lastRow="0" w:firstColumn="0" w:lastColumn="0" w:oddVBand="0" w:evenVBand="0" w:oddHBand="0" w:evenHBand="0" w:firstRowFirstColumn="0" w:firstRowLastColumn="0" w:lastRowFirstColumn="0" w:lastRowLastColumn="0"/>
-            </w:pPr>
-            <w:r>
-              <w:t>Opened file y</w:t>
-            </w:r>
-          </w:p>
-        </w:tc>
-        <w:tc>
-          <w:tcPr>
-            <w:tcW w:w="4143" w:type="dxa"/>
-          </w:tcPr>
-          <w:p>
-            <w:pPr>
-              <w:keepNext/>
-              <w:cnfStyle w:val="000000000000" w:firstRow="0" w:lastRow="0" w:firstColumn="0" w:lastColumn="0" w:oddVBand="0" w:evenVBand="0" w:oddHBand="0" w:evenHBand="0" w:firstRowFirstColumn="0" w:firstRowLastColumn="0" w:lastRowFirstColumn="0" w:lastRowLastColumn="0"/>
-            </w:pPr>
-            <w:r>
-              <w:t xml:space="preserve"> No changes were found</w:t>
-            </w:r>
-          </w:p>
-        </w:tc>
-      </w:tr>
-      <w:tr>
-        <w:trPr>
-          <w:cnfStyle w:val="000000100000" w:firstRow="0" w:lastRow="0" w:firstColumn="0" w:lastColumn="0" w:oddVBand="0" w:evenVBand="0" w:oddHBand="1" w:evenHBand="0" w:firstRowFirstColumn="0" w:firstRowLastColumn="0" w:lastRowFirstColumn="0" w:lastRowLastColumn="0"/>
-          <w:trHeight w:val="741"/>
-        </w:trPr>
-        <w:tc>
-          <w:tcPr>
-            <w:cnfStyle w:val="001000000000" w:firstRow="0" w:lastRow="0" w:firstColumn="1" w:lastColumn="0" w:oddVBand="0" w:evenVBand="0" w:oddHBand="0" w:evenHBand="0" w:firstRowFirstColumn="0" w:firstRowLastColumn="0" w:lastRowFirstColumn="0" w:lastRowLastColumn="0"/>
-            <w:tcW w:w="2360" w:type="dxa"/>
-          </w:tcPr>
-          <w:p>
-            <w:pPr>
-              <w:rPr>
-                <w:b w:val="0"/>
-              </w:rPr>
-            </w:pPr>
-            <w:r>
-              <w:rPr>
-                <w:b w:val="0"/>
-              </w:rPr>
-              <w:t>...</w:t>
-            </w:r>
-          </w:p>
-        </w:tc>
-        <w:tc>
-          <w:tcPr>
-            <w:tcW w:w="2361" w:type="dxa"/>
-          </w:tcPr>
-          <w:p>
-            <w:pPr>
-              <w:cnfStyle w:val="000000100000" w:firstRow="0" w:lastRow="0" w:firstColumn="0" w:lastColumn="0" w:oddVBand="0" w:evenVBand="0" w:oddHBand="1" w:evenHBand="0" w:firstRowFirstColumn="0" w:firstRowLastColumn="0" w:lastRowFirstColumn="0" w:lastRowLastColumn="0"/>
-            </w:pPr>
-            <w:r>
-              <w:t>...</w:t>
-            </w:r>
-          </w:p>
-        </w:tc>
-        <w:tc>
-          <w:tcPr>
-            <w:tcW w:w="4143" w:type="dxa"/>
-          </w:tcPr>
-          <w:p>
-            <w:pPr>
-              <w:keepNext/>
-              <w:cnfStyle w:val="000000100000" w:firstRow="0" w:lastRow="0" w:firstColumn="0" w:lastColumn="0" w:oddVBand="0" w:evenVBand="0" w:oddHBand="1" w:evenHBand="0" w:firstRowFirstColumn="0" w:firstRowLastColumn="0" w:lastRowFirstColumn="0" w:lastRowLastColumn="0"/>
-            </w:pPr>
-            <w:r>
-              <w:t>...</w:t>
-            </w:r>
-          </w:p>
-        </w:tc>
-      </w:tr>
     </w:tbl>
     <w:p>
       <w:pPr>
@@ -1502,24 +1796,15 @@
       <w:pPr>
         <w:pStyle w:val="Heading1"/>
       </w:pPr>
-      <w:bookmarkStart w:id="5" w:name="_Toc7805409"/>
+      <w:bookmarkStart w:id="10" w:name="_Toc7877667"/>
       <w:r>
         <w:t>Summary</w:t>
       </w:r>
-      <w:bookmarkEnd w:id="5"/>
-    </w:p>
-    <w:p>
-      <w:r>
-        <w:rPr>
-          <w:highlight w:val="yellow"/>
-        </w:rPr>
-        <w:t>+ [A brief conclusion about what was created and if it worked successfully or not</w:t>
-      </w:r>
-      <w:r>
-        <w:rPr>
-          <w:highlight w:val="yellow"/>
-        </w:rPr>
-        <w:t>]</w:t>
+      <w:bookmarkEnd w:id="10"/>
+    </w:p>
+    <w:p>
+      <w:r>
+        <w:t xml:space="preserve">Overall, it was observed that the program functioned successfully. It was able to predict different types of file changes and did not incur any false positive or false negative errors. With further investigation and improvement, this program could eventually become capable of system wide intrusion detection checks similar to anti-virus. </w:t>
       </w:r>
     </w:p>
     <w:sectPr>
@@ -2572,6 +2857,7 @@
     <w:lsdException w:name="HTML Sample" w:semiHidden="1" w:unhideWhenUsed="1"/>
     <w:lsdException w:name="HTML Typewriter" w:semiHidden="1" w:unhideWhenUsed="1"/>
     <w:lsdException w:name="HTML Variable" w:semiHidden="1" w:unhideWhenUsed="1"/>
+    <w:lsdException w:name="Normal Table" w:semiHidden="1" w:unhideWhenUsed="1"/>
     <w:lsdException w:name="annotation subject" w:semiHidden="1" w:unhideWhenUsed="1"/>
     <w:lsdException w:name="No List" w:semiHidden="1" w:unhideWhenUsed="1"/>
     <w:lsdException w:name="Outline List 1" w:semiHidden="1" w:unhideWhenUsed="1"/>
@@ -2614,8 +2900,11 @@
     <w:lsdException w:name="Table Contemporary" w:semiHidden="1" w:unhideWhenUsed="1"/>
     <w:lsdException w:name="Table Elegant" w:semiHidden="1" w:unhideWhenUsed="1"/>
     <w:lsdException w:name="Table Professional" w:semiHidden="1" w:unhideWhenUsed="1"/>
+    <w:lsdException w:name="Table Subtle 1" w:semiHidden="1" w:unhideWhenUsed="1"/>
     <w:lsdException w:name="Table Subtle 2" w:semiHidden="1" w:unhideWhenUsed="1"/>
     <w:lsdException w:name="Table Web 1" w:semiHidden="1" w:unhideWhenUsed="1"/>
+    <w:lsdException w:name="Table Web 2" w:semiHidden="1" w:unhideWhenUsed="1"/>
+    <w:lsdException w:name="Table Web 3" w:semiHidden="1" w:unhideWhenUsed="1"/>
     <w:lsdException w:name="Balloon Text" w:semiHidden="1" w:unhideWhenUsed="1"/>
     <w:lsdException w:name="Table Grid" w:uiPriority="39"/>
     <w:lsdException w:name="Table Theme" w:semiHidden="1" w:unhideWhenUsed="1"/>
@@ -2863,6 +3152,28 @@
       <w:color w:val="2F5496" w:themeColor="accent1" w:themeShade="BF"/>
       <w:sz w:val="32"/>
       <w:szCs w:val="32"/>
+    </w:rPr>
+  </w:style>
+  <w:style w:type="paragraph" w:styleId="Heading2">
+    <w:name w:val="heading 2"/>
+    <w:basedOn w:val="Normal"/>
+    <w:next w:val="Normal"/>
+    <w:link w:val="Heading2Char"/>
+    <w:uiPriority w:val="9"/>
+    <w:unhideWhenUsed/>
+    <w:qFormat/>
+    <w:rsid w:val="00D53E17"/>
+    <w:pPr>
+      <w:keepNext/>
+      <w:keepLines/>
+      <w:spacing w:before="40" w:after="0"/>
+      <w:outlineLvl w:val="1"/>
+    </w:pPr>
+    <w:rPr>
+      <w:rFonts w:asciiTheme="majorHAnsi" w:eastAsiaTheme="majorEastAsia" w:hAnsiTheme="majorHAnsi" w:cstheme="majorBidi"/>
+      <w:color w:val="2F5496" w:themeColor="accent1" w:themeShade="BF"/>
+      <w:sz w:val="26"/>
+      <w:szCs w:val="26"/>
     </w:rPr>
   </w:style>
   <w:style w:type="character" w:default="1" w:styleId="DefaultParagraphFont">
@@ -3169,6 +3480,32 @@
     <w:pPr>
       <w:ind w:left="720"/>
       <w:contextualSpacing/>
+    </w:pPr>
+  </w:style>
+  <w:style w:type="character" w:customStyle="1" w:styleId="Heading2Char">
+    <w:name w:val="Heading 2 Char"/>
+    <w:basedOn w:val="DefaultParagraphFont"/>
+    <w:link w:val="Heading2"/>
+    <w:uiPriority w:val="9"/>
+    <w:rsid w:val="00D53E17"/>
+    <w:rPr>
+      <w:rFonts w:asciiTheme="majorHAnsi" w:eastAsiaTheme="majorEastAsia" w:hAnsiTheme="majorHAnsi" w:cstheme="majorBidi"/>
+      <w:color w:val="2F5496" w:themeColor="accent1" w:themeShade="BF"/>
+      <w:sz w:val="26"/>
+      <w:szCs w:val="26"/>
+    </w:rPr>
+  </w:style>
+  <w:style w:type="paragraph" w:styleId="TOC2">
+    <w:name w:val="toc 2"/>
+    <w:basedOn w:val="Normal"/>
+    <w:next w:val="Normal"/>
+    <w:autoRedefine/>
+    <w:uiPriority w:val="39"/>
+    <w:unhideWhenUsed/>
+    <w:rsid w:val="00502881"/>
+    <w:pPr>
+      <w:spacing w:after="100"/>
+      <w:ind w:left="220"/>
     </w:pPr>
   </w:style>
 </w:styles>
@@ -3440,7 +3777,7 @@
 </file>
 
 <file path=customXml/itemProps1.xml><?xml version="1.0" encoding="utf-8"?>
-<ds:datastoreItem xmlns:ds="http://schemas.openxmlformats.org/officeDocument/2006/customXml" ds:itemID="{148C3420-E924-461A-AB6A-169DD8D590D8}">
+<ds:datastoreItem xmlns:ds="http://schemas.openxmlformats.org/officeDocument/2006/customXml" ds:itemID="{53CCCC10-7E3C-470F-AE36-57BEEB7B6838}">
   <ds:schemaRefs>
     <ds:schemaRef ds:uri="http://schemas.openxmlformats.org/officeDocument/2006/bibliography"/>
   </ds:schemaRefs>

</xml_diff>

<commit_message>
Added the --display option
</commit_message>
<xml_diff>
--- a/RedShL_Report.docx
+++ b/RedShL_Report.docx
@@ -870,114 +870,111 @@
     <w:p/>
     <w:p/>
     <w:p/>
-    <w:p>
-      <w:bookmarkStart w:id="0" w:name="_GoBack"/>
-      <w:bookmarkEnd w:id="0"/>
-    </w:p>
+    <w:p/>
     <w:p>
       <w:pPr>
         <w:pStyle w:val="Heading1"/>
       </w:pPr>
-      <w:bookmarkStart w:id="1" w:name="_Toc7877658"/>
+      <w:bookmarkStart w:id="0" w:name="_Toc7877658"/>
       <w:r>
         <w:lastRenderedPageBreak/>
         <w:t>Introduction</w:t>
       </w:r>
+      <w:bookmarkEnd w:id="0"/>
+    </w:p>
+    <w:p>
+      <w:r>
+        <w:t xml:space="preserve">The program </w:t>
+      </w:r>
+      <w:r>
+        <w:t>was designed</w:t>
+      </w:r>
+      <w:r>
+        <w:t xml:space="preserve"> to detect changes to a given set of files and directories</w:t>
+      </w:r>
+      <w:r>
+        <w:t xml:space="preserve"> within a Unix operating system</w:t>
+      </w:r>
+      <w:r>
+        <w:t>.</w:t>
+      </w:r>
+      <w:r>
+        <w:t xml:space="preserve"> It evaluated this by creating a verification file that could be used as a base case comparison to potential changes. </w:t>
+      </w:r>
+      <w:r>
+        <w:t>In practical use, the</w:t>
+      </w:r>
+      <w:r>
+        <w:t xml:space="preserve"> program could </w:t>
+      </w:r>
+      <w:r>
+        <w:t xml:space="preserve">eventually </w:t>
+      </w:r>
+      <w:r>
+        <w:t xml:space="preserve">be </w:t>
+      </w:r>
+      <w:r>
+        <w:t>used</w:t>
+      </w:r>
+      <w:r>
+        <w:t xml:space="preserve"> to detect potential intrusions and file tampering within the system, </w:t>
+      </w:r>
+      <w:r>
+        <w:t>heightening</w:t>
+      </w:r>
+      <w:r>
+        <w:t xml:space="preserve"> integrity.</w:t>
+      </w:r>
+    </w:p>
+    <w:p>
+      <w:pPr>
+        <w:pStyle w:val="Heading1"/>
+      </w:pPr>
+      <w:bookmarkStart w:id="1" w:name="_Toc7877659"/>
+      <w:r>
+        <w:t>Program Functionality</w:t>
+      </w:r>
       <w:bookmarkEnd w:id="1"/>
     </w:p>
     <w:p>
-      <w:r>
-        <w:t xml:space="preserve">The program </w:t>
-      </w:r>
-      <w:r>
-        <w:t>was designed</w:t>
-      </w:r>
-      <w:r>
-        <w:t xml:space="preserve"> to detect changes to a given set of files and directories</w:t>
-      </w:r>
-      <w:r>
-        <w:t xml:space="preserve"> within a Unix operating system</w:t>
-      </w:r>
-      <w:r>
-        <w:t>.</w:t>
-      </w:r>
-      <w:r>
-        <w:t xml:space="preserve"> It evaluated this by creating a verification file that could be used as a base case comparison to potential changes. </w:t>
-      </w:r>
-      <w:r>
-        <w:t>In practical use, the</w:t>
-      </w:r>
-      <w:r>
-        <w:t xml:space="preserve"> program could </w:t>
-      </w:r>
-      <w:r>
-        <w:t xml:space="preserve">eventually </w:t>
-      </w:r>
-      <w:r>
-        <w:t xml:space="preserve">be </w:t>
-      </w:r>
-      <w:r>
-        <w:t>used</w:t>
-      </w:r>
-      <w:r>
-        <w:t xml:space="preserve"> to detect potential intrusions and file tampering within the system, </w:t>
-      </w:r>
-      <w:r>
-        <w:t>heightening</w:t>
-      </w:r>
-      <w:r>
-        <w:t xml:space="preserve"> integrity.</w:t>
-      </w:r>
-    </w:p>
-    <w:p>
-      <w:pPr>
-        <w:pStyle w:val="Heading1"/>
-      </w:pPr>
-      <w:bookmarkStart w:id="2" w:name="_Toc7877659"/>
-      <w:r>
-        <w:t>Program Functionality</w:t>
+      <w:pPr>
+        <w:pStyle w:val="Heading2"/>
+      </w:pPr>
+      <w:bookmarkStart w:id="2" w:name="_Toc7877660"/>
+      <w:r>
+        <w:t>RedShL</w:t>
       </w:r>
       <w:bookmarkEnd w:id="2"/>
     </w:p>
     <w:p>
+      <w:r>
+        <w:t>RedShL acted as the main of the program and tied the flags, state and verification modules together. Firstly, it parses user input into the flags function to discover which options are being called and if they are valid. From this, the program decides which functions to call, based on which flags were used. Each valid call will always result in the creation of a verification state and applying a verification check to the directory.</w:t>
+      </w:r>
+    </w:p>
+    <w:p>
       <w:pPr>
         <w:pStyle w:val="Heading2"/>
       </w:pPr>
-      <w:bookmarkStart w:id="3" w:name="_Toc7877660"/>
-      <w:r>
-        <w:t>RedShL</w:t>
+      <w:bookmarkStart w:id="3" w:name="_Toc7877661"/>
+      <w:r>
+        <w:t>Flags</w:t>
       </w:r>
       <w:bookmarkEnd w:id="3"/>
     </w:p>
     <w:p>
       <w:r>
-        <w:t>RedShL acted as the main of the program and tied the flags, state and verification modules together. Firstly, it parses user input into the flags function to discover which options are being called and if they are valid. From this, the program decides which functions to call, based on which flags were used. Each valid call will always result in the creation of a verification state and applying a verification check to the directory.</w:t>
+        <w:t>Flags allowed the tracking of input option flags. Here, here program checked each argument of the input user parameters against the valid candidate option cases. When a valid case is met, its specific variables are stored. Furthermore, error checking allowed the detection of incorrect option parameters and warned the user when they were input.</w:t>
       </w:r>
     </w:p>
     <w:p>
       <w:pPr>
         <w:pStyle w:val="Heading2"/>
       </w:pPr>
-      <w:bookmarkStart w:id="4" w:name="_Toc7877661"/>
-      <w:r>
-        <w:t>Flags</w:t>
+      <w:bookmarkStart w:id="4" w:name="_Toc7877662"/>
+      <w:r>
+        <w:t>State</w:t>
       </w:r>
       <w:bookmarkEnd w:id="4"/>
-    </w:p>
-    <w:p>
-      <w:r>
-        <w:t>Flags allowed the tracking of input option flags. Here, here program checked each argument of the input user parameters against the valid candidate option cases. When a valid case is met, its specific variables are stored. Furthermore, error checking allowed the detection of incorrect option parameters and warned the user when they were input.</w:t>
-      </w:r>
-    </w:p>
-    <w:p>
-      <w:pPr>
-        <w:pStyle w:val="Heading2"/>
-      </w:pPr>
-      <w:bookmarkStart w:id="5" w:name="_Toc7877662"/>
-      <w:r>
-        <w:t>State</w:t>
-      </w:r>
-      <w:bookmarkEnd w:id="5"/>
     </w:p>
     <w:p>
       <w:r>
@@ -1207,11 +1204,11 @@
       <w:pPr>
         <w:pStyle w:val="Heading2"/>
       </w:pPr>
-      <w:bookmarkStart w:id="6" w:name="_Toc7877663"/>
+      <w:bookmarkStart w:id="5" w:name="_Toc7877663"/>
       <w:r>
         <w:t>Verification</w:t>
       </w:r>
-      <w:bookmarkEnd w:id="6"/>
+      <w:bookmarkEnd w:id="5"/>
     </w:p>
     <w:p>
       <w:r>
@@ -1222,12 +1219,12 @@
       <w:pPr>
         <w:pStyle w:val="Heading1"/>
       </w:pPr>
-      <w:bookmarkStart w:id="7" w:name="_Toc7877664"/>
+      <w:bookmarkStart w:id="6" w:name="_Toc7877664"/>
       <w:r>
         <w:lastRenderedPageBreak/>
         <w:t>Program Modules</w:t>
       </w:r>
-      <w:bookmarkEnd w:id="7"/>
+      <w:bookmarkEnd w:id="6"/>
     </w:p>
     <w:tbl>
       <w:tblPr>
@@ -1504,6 +1501,44 @@
           </w:p>
         </w:tc>
       </w:tr>
+      <w:tr>
+        <w:trPr>
+          <w:trHeight w:val="1075"/>
+        </w:trPr>
+        <w:tc>
+          <w:tcPr>
+            <w:cnfStyle w:val="001000000000" w:firstRow="0" w:lastRow="0" w:firstColumn="1" w:lastColumn="0" w:oddVBand="0" w:evenVBand="0" w:oddHBand="0" w:evenHBand="0" w:firstRowFirstColumn="0" w:firstRowLastColumn="0" w:lastRowFirstColumn="0" w:lastRowLastColumn="0"/>
+            <w:tcW w:w="2014" w:type="dxa"/>
+          </w:tcPr>
+          <w:p>
+            <w:pPr>
+              <w:jc w:val="center"/>
+              <w:rPr>
+                <w:b w:val="0"/>
+              </w:rPr>
+            </w:pPr>
+            <w:r>
+              <w:rPr>
+                <w:b w:val="0"/>
+              </w:rPr>
+              <w:t>--display-results</w:t>
+            </w:r>
+          </w:p>
+        </w:tc>
+        <w:tc>
+          <w:tcPr>
+            <w:tcW w:w="7643" w:type="dxa"/>
+          </w:tcPr>
+          <w:p>
+            <w:pPr>
+              <w:cnfStyle w:val="000000000000" w:firstRow="0" w:lastRow="0" w:firstColumn="0" w:lastColumn="0" w:oddVBand="0" w:evenVBand="0" w:oddHBand="0" w:evenHBand="0" w:firstRowFirstColumn="0" w:firstRowLastColumn="0" w:lastRowFirstColumn="0" w:lastRowLastColumn="0"/>
+            </w:pPr>
+            <w:r>
+              <w:t>Displays the results of verification on screen. This will avoid having to create an output file.</w:t>
+            </w:r>
+          </w:p>
+        </w:tc>
+      </w:tr>
     </w:tbl>
     <w:p>
       <w:pPr>
@@ -1550,21 +1585,21 @@
       <w:pPr>
         <w:pStyle w:val="Heading1"/>
       </w:pPr>
-      <w:bookmarkStart w:id="8" w:name="_Toc7877665"/>
+      <w:bookmarkStart w:id="7" w:name="_Toc7877665"/>
       <w:r>
         <w:t>Explanation of Function Modules</w:t>
       </w:r>
+      <w:bookmarkEnd w:id="7"/>
+    </w:p>
+    <w:p>
+      <w:pPr>
+        <w:pStyle w:val="Heading1"/>
+      </w:pPr>
+      <w:bookmarkStart w:id="8" w:name="_Toc7877666"/>
+      <w:r>
+        <w:t>Results</w:t>
+      </w:r>
       <w:bookmarkEnd w:id="8"/>
-    </w:p>
-    <w:p>
-      <w:pPr>
-        <w:pStyle w:val="Heading1"/>
-      </w:pPr>
-      <w:bookmarkStart w:id="9" w:name="_Toc7877666"/>
-      <w:r>
-        <w:t>Results</w:t>
-      </w:r>
-      <w:bookmarkEnd w:id="9"/>
     </w:p>
     <w:p>
       <w:r>
@@ -1796,15 +1831,20 @@
       <w:pPr>
         <w:pStyle w:val="Heading1"/>
       </w:pPr>
-      <w:bookmarkStart w:id="10" w:name="_Toc7877667"/>
+      <w:bookmarkStart w:id="9" w:name="_Toc7877667"/>
       <w:r>
         <w:t>Summary</w:t>
       </w:r>
+      <w:bookmarkEnd w:id="9"/>
+    </w:p>
+    <w:p>
+      <w:r>
+        <w:t xml:space="preserve">Overall, it was observed that the program functioned successfully. It was able to predict different types of file changes and did not incur any false </w:t>
+      </w:r>
+      <w:bookmarkStart w:id="10" w:name="_GoBack"/>
       <w:bookmarkEnd w:id="10"/>
-    </w:p>
-    <w:p>
-      <w:r>
-        <w:t xml:space="preserve">Overall, it was observed that the program functioned successfully. It was able to predict different types of file changes and did not incur any false positive or false negative errors. With further investigation and improvement, this program could eventually become capable of system wide intrusion detection checks similar to anti-virus. </w:t>
+      <w:r>
+        <w:t xml:space="preserve">positive or false negative errors. With further investigation and improvement, this program could eventually become capable of system wide intrusion detection checks similar to anti-virus. </w:t>
       </w:r>
     </w:p>
     <w:sectPr>
@@ -3777,7 +3817,7 @@
 </file>
 
 <file path=customXml/itemProps1.xml><?xml version="1.0" encoding="utf-8"?>
-<ds:datastoreItem xmlns:ds="http://schemas.openxmlformats.org/officeDocument/2006/customXml" ds:itemID="{53CCCC10-7E3C-470F-AE36-57BEEB7B6838}">
+<ds:datastoreItem xmlns:ds="http://schemas.openxmlformats.org/officeDocument/2006/customXml" ds:itemID="{38C6DEE2-B0CB-4DE1-9218-18D04AD337C0}">
   <ds:schemaRefs>
     <ds:schemaRef ds:uri="http://schemas.openxmlformats.org/officeDocument/2006/bibliography"/>
   </ds:schemaRefs>

</xml_diff>